<commit_message>
A small fix for the ColorParser and an update for the ConfigurationManager Specification.docx
</commit_message>
<xml_diff>
--- a/branches/pygame-ui/v0.1.1/documents/ConfigurationManager Specification.docx
+++ b/branches/pygame-ui/v0.1.1/documents/ConfigurationManager Specification.docx
@@ -10,6 +10,7 @@
           <w:docPartUnique/>
         </w:docPartObj>
       </w:sdtPr>
+      <w:sdtEndPr/>
       <w:sdtContent>
         <w:p>
           <w:r>
@@ -102,6 +103,7 @@
                                   <w:dataBinding w:prefixMappings="xmlns:ns0='http://schemas.openxmlformats.org/package/2006/metadata/core-properties' xmlns:ns1='http://purl.org/dc/elements/1.1/'" w:xpath="/ns0:coreProperties[1]/ns1:title[1]" w:storeItemID="{6C3C8BC8-F283-45AE-878A-BAB7291924A1}"/>
                                   <w:text/>
                                 </w:sdtPr>
+                                <w:sdtEndPr/>
                                 <w:sdtContent>
                                   <w:p>
                                     <w:pPr>
@@ -151,6 +153,7 @@
                                   <w:dataBinding w:prefixMappings="xmlns:ns0='http://schemas.microsoft.com/office/2006/coverPageProps'" w:xpath="/ns0:CoverPageProperties[1]/ns0:Abstract[1]" w:storeItemID="{55AF091B-3C7A-41E3-B477-F2FDAA23CFDA}"/>
                                   <w:text/>
                                 </w:sdtPr>
+                                <w:sdtEndPr/>
                                 <w:sdtContent>
                                   <w:p>
                                     <w:pPr>
@@ -412,6 +415,7 @@
                                   <w:dataBinding w:prefixMappings="xmlns:ns0='http://schemas.openxmlformats.org/package/2006/metadata/core-properties' xmlns:ns1='http://purl.org/dc/elements/1.1/'" w:xpath="/ns0:coreProperties[1]/ns1:subject[1]" w:storeItemID="{6C3C8BC8-F283-45AE-878A-BAB7291924A1}"/>
                                   <w:text/>
                                 </w:sdtPr>
+                                <w:sdtEndPr/>
                                 <w:sdtContent>
                                   <w:p>
                                     <w:pPr>
@@ -533,6 +537,116 @@
     </w:p>
     <w:p>
       <w:pPr>
+        <w:rPr>
+          <w:lang w:val="en-US" w:eastAsia="ja-JP"/>
+        </w:rPr>
+      </w:pPr>
+      <w:r>
+        <w:rPr>
+          <w:lang w:val="en-US" w:eastAsia="ja-JP"/>
+        </w:rPr>
+        <w:t xml:space="preserve">The </w:t>
+      </w:r>
+      <w:proofErr w:type="spellStart"/>
+      <w:r>
+        <w:rPr>
+          <w:lang w:val="en-US" w:eastAsia="ja-JP"/>
+        </w:rPr>
+        <w:t>ConfigurationManager</w:t>
+      </w:r>
+      <w:proofErr w:type="spellEnd"/>
+      <w:r>
+        <w:rPr>
+          <w:lang w:val="en-US" w:eastAsia="ja-JP"/>
+        </w:rPr>
+        <w:t xml:space="preserve"> is a </w:t>
+      </w:r>
+      <w:proofErr w:type="spellStart"/>
+      <w:r>
+        <w:rPr>
+          <w:lang w:val="en-US" w:eastAsia="ja-JP"/>
+        </w:rPr>
+        <w:t>Pygame</w:t>
+      </w:r>
+      <w:proofErr w:type="spellEnd"/>
+      <w:r>
+        <w:rPr>
+          <w:lang w:val="en-US" w:eastAsia="ja-JP"/>
+        </w:rPr>
+        <w:t xml:space="preserve">-UI utility that allows developers to manager the UI for their games/applications using XML markup. In order to make the UI visually attractive for the end user a lot of custom styling is required. </w:t>
+      </w:r>
+      <w:proofErr w:type="spellStart"/>
+      <w:r>
+        <w:rPr>
+          <w:lang w:val="en-US" w:eastAsia="ja-JP"/>
+        </w:rPr>
+        <w:t>ConfigurationManager</w:t>
+      </w:r>
+      <w:proofErr w:type="spellEnd"/>
+      <w:r>
+        <w:rPr>
+          <w:lang w:val="en-US" w:eastAsia="ja-JP"/>
+        </w:rPr>
+        <w:t xml:space="preserve"> allows for simple CSS-like styling for all components using </w:t>
+      </w:r>
+      <w:r>
+        <w:rPr>
+          <w:lang w:val="en-US" w:eastAsia="ja-JP"/>
+        </w:rPr>
+        <w:t>an</w:t>
+      </w:r>
+      <w:r>
+        <w:rPr>
+          <w:lang w:val="en-US" w:eastAsia="ja-JP"/>
+        </w:rPr>
+        <w:t xml:space="preserve"> XML configuration file. </w:t>
+      </w:r>
+      <w:r>
+        <w:rPr>
+          <w:lang w:val="en-US" w:eastAsia="ja-JP"/>
+        </w:rPr>
+        <w:t xml:space="preserve">The driving idea behind the </w:t>
+      </w:r>
+      <w:proofErr w:type="spellStart"/>
+      <w:r>
+        <w:rPr>
+          <w:lang w:val="en-US" w:eastAsia="ja-JP"/>
+        </w:rPr>
+        <w:t>ConfigurationManager</w:t>
+      </w:r>
+      <w:proofErr w:type="spellEnd"/>
+      <w:r>
+        <w:rPr>
+          <w:lang w:val="en-US" w:eastAsia="ja-JP"/>
+        </w:rPr>
+        <w:t xml:space="preserve"> is to reduce the need for programmatic initialization of UI components to the absolute minimum. </w:t>
+      </w:r>
+      <w:proofErr w:type="spellStart"/>
+      <w:r>
+        <w:rPr>
+          <w:lang w:val="en-US" w:eastAsia="ja-JP"/>
+        </w:rPr>
+        <w:t>ConfigurationManager</w:t>
+      </w:r>
+      <w:proofErr w:type="spellEnd"/>
+      <w:r>
+        <w:rPr>
+          <w:lang w:val="en-US" w:eastAsia="ja-JP"/>
+        </w:rPr>
+        <w:t xml:space="preserve"> would provide the possibility for creating a designer that would allow developers to use a visual tool to design their UI. This custom designer tool would provide the needed UI configurations.</w:t>
+      </w:r>
+      <w:bookmarkStart w:id="0" w:name="_GoBack"/>
+      <w:bookmarkEnd w:id="0"/>
+    </w:p>
+    <w:p>
+      <w:pPr>
+        <w:rPr>
+          <w:lang w:val="en-US" w:eastAsia="ja-JP"/>
+        </w:rPr>
+      </w:pPr>
+    </w:p>
+    <w:p>
+      <w:pPr>
         <w:pStyle w:val="Title"/>
       </w:pPr>
       <w:r>
@@ -561,8 +675,6 @@
           <w:lang w:val="en-US" w:eastAsia="ja-JP"/>
         </w:rPr>
       </w:pPr>
-      <w:bookmarkStart w:id="0" w:name="_GoBack"/>
-      <w:bookmarkEnd w:id="0"/>
     </w:p>
     <w:sectPr>
       <w:pgSz w:w="11906" w:h="16838"/>

</xml_diff>

<commit_message>
ConfigurationManager Specification.docx update to complete the spec.
</commit_message>
<xml_diff>
--- a/branches/pygame-ui/v0.1.1/documents/ConfigurationManager Specification.docx
+++ b/branches/pygame-ui/v0.1.1/documents/ConfigurationManager Specification.docx
@@ -21,7 +21,7 @@
             <mc:AlternateContent>
               <mc:Choice Requires="wps">
                 <w:drawing>
-                  <wp:anchor distT="0" distB="0" distL="114300" distR="114300" simplePos="0" relativeHeight="251659264" behindDoc="0" locked="0" layoutInCell="1" allowOverlap="1" wp14:anchorId="1A172E4E" wp14:editId="065831CB">
+                  <wp:anchor distT="0" distB="0" distL="114300" distR="114300" simplePos="0" relativeHeight="251659264" behindDoc="0" locked="0" layoutInCell="1" allowOverlap="1" wp14:anchorId="7704E926" wp14:editId="12714A92">
                     <wp:simplePos x="0" y="0"/>
                     <mc:AlternateContent>
                       <mc:Choice Requires="wp14">
@@ -125,6 +125,7 @@
                                         <w:color w:val="FFFFFF" w:themeColor="background1"/>
                                         <w:sz w:val="72"/>
                                         <w:szCs w:val="72"/>
+                                        <w:lang w:val="bg-BG"/>
                                       </w:rPr>
                                       <w:t>Configuration manager Specification</w:t>
                                     </w:r>
@@ -169,7 +170,6 @@
                                         <w:color w:val="FFFFFF" w:themeColor="background1"/>
                                         <w:sz w:val="21"/>
                                         <w:szCs w:val="21"/>
-                                        <w:lang w:val="en-US"/>
                                       </w:rPr>
                                       <w:t>Configuration manager is a Pygame-UI configuration parser and handler used to configure components and their styles using XML configuration document. The configuration manager also manages the individual component styling using CSS-like properties.</w:t>
                                     </w:r>
@@ -215,6 +215,7 @@
                             <w:dataBinding w:prefixMappings="xmlns:ns0='http://schemas.openxmlformats.org/package/2006/metadata/core-properties' xmlns:ns1='http://purl.org/dc/elements/1.1/'" w:xpath="/ns0:coreProperties[1]/ns1:title[1]" w:storeItemID="{6C3C8BC8-F283-45AE-878A-BAB7291924A1}"/>
                             <w:text/>
                           </w:sdtPr>
+                          <w:sdtEndPr/>
                           <w:sdtContent>
                             <w:p>
                               <w:pPr>
@@ -236,6 +237,7 @@
                                   <w:color w:val="FFFFFF" w:themeColor="background1"/>
                                   <w:sz w:val="72"/>
                                   <w:szCs w:val="72"/>
+                                  <w:lang w:val="bg-BG"/>
                                 </w:rPr>
                                 <w:t>Configuration manager Specification</w:t>
                               </w:r>
@@ -264,6 +266,7 @@
                             <w:dataBinding w:prefixMappings="xmlns:ns0='http://schemas.microsoft.com/office/2006/coverPageProps'" w:xpath="/ns0:CoverPageProperties[1]/ns0:Abstract[1]" w:storeItemID="{55AF091B-3C7A-41E3-B477-F2FDAA23CFDA}"/>
                             <w:text/>
                           </w:sdtPr>
+                          <w:sdtEndPr/>
                           <w:sdtContent>
                             <w:p>
                               <w:pPr>
@@ -279,29 +282,8 @@
                                   <w:color w:val="FFFFFF" w:themeColor="background1"/>
                                   <w:sz w:val="21"/>
                                   <w:szCs w:val="21"/>
-                                  <w:lang w:val="en-US"/>
                                 </w:rPr>
-                                <w:t xml:space="preserve">Configuration manager is a </w:t>
-                              </w:r>
-                              <w:proofErr w:type="spellStart"/>
-                              <w:r>
-                                <w:rPr>
-                                  <w:color w:val="FFFFFF" w:themeColor="background1"/>
-                                  <w:sz w:val="21"/>
-                                  <w:szCs w:val="21"/>
-                                  <w:lang w:val="en-US"/>
-                                </w:rPr>
-                                <w:t>Pygame</w:t>
-                              </w:r>
-                              <w:proofErr w:type="spellEnd"/>
-                              <w:r>
-                                <w:rPr>
-                                  <w:color w:val="FFFFFF" w:themeColor="background1"/>
-                                  <w:sz w:val="21"/>
-                                  <w:szCs w:val="21"/>
-                                  <w:lang w:val="en-US"/>
-                                </w:rPr>
-                                <w:t>-UI configuration parser and handler used to configure components and their styles using XML configuration document. The configuration manager also manages the individual component styling using CSS-like properties.</w:t>
+                                <w:t>Configuration manager is a Pygame-UI configuration parser and handler used to configure components and their styles using XML configuration document. The configuration manager also manages the individual component styling using CSS-like properties.</w:t>
                               </w:r>
                             </w:p>
                           </w:sdtContent>
@@ -322,7 +304,7 @@
             <mc:AlternateContent>
               <mc:Choice Requires="wps">
                 <w:drawing>
-                  <wp:anchor distT="0" distB="0" distL="114300" distR="114300" simplePos="0" relativeHeight="251660288" behindDoc="0" locked="0" layoutInCell="1" allowOverlap="1" wp14:anchorId="007AE8DB" wp14:editId="0643BE34">
+                  <wp:anchor distT="0" distB="0" distL="114300" distR="114300" simplePos="0" relativeHeight="251660288" behindDoc="0" locked="0" layoutInCell="1" allowOverlap="1" wp14:anchorId="1F468EF2" wp14:editId="70E68D76">
                     <wp:simplePos x="0" y="0"/>
                     <mc:AlternateContent>
                       <mc:Choice Requires="wp14">
@@ -407,8 +389,16 @@
                                     <w:r>
                                       <w:rPr>
                                         <w:color w:val="FFFFFF" w:themeColor="background1"/>
+                                        <w:lang w:val="bg-BG"/>
                                       </w:rPr>
-                                      <w:t>Pygame-UI framework configuration handlers and classes</w:t>
+                                      <w:t xml:space="preserve">Pygame-UI </w:t>
+                                    </w:r>
+                                    <w:r>
+                                      <w:rPr>
+                                        <w:color w:val="FFFFFF" w:themeColor="background1"/>
+                                        <w:lang w:val="bg-BG"/>
+                                      </w:rPr>
+                                      <w:t>framework configuration handlers and classes</w:t>
                                     </w:r>
                                   </w:p>
                                 </w:sdtContent>
@@ -449,6 +439,7 @@
                             <w:dataBinding w:prefixMappings="xmlns:ns0='http://schemas.openxmlformats.org/package/2006/metadata/core-properties' xmlns:ns1='http://purl.org/dc/elements/1.1/'" w:xpath="/ns0:coreProperties[1]/ns1:subject[1]" w:storeItemID="{6C3C8BC8-F283-45AE-878A-BAB7291924A1}"/>
                             <w:text/>
                           </w:sdtPr>
+                          <w:sdtEndPr/>
                           <w:sdtContent>
                             <w:p>
                               <w:pPr>
@@ -457,19 +448,19 @@
                                   <w:color w:val="FFFFFF" w:themeColor="background1"/>
                                 </w:rPr>
                               </w:pPr>
-                              <w:proofErr w:type="spellStart"/>
                               <w:r>
                                 <w:rPr>
                                   <w:color w:val="FFFFFF" w:themeColor="background1"/>
+                                  <w:lang w:val="bg-BG"/>
                                 </w:rPr>
-                                <w:t>Pygame</w:t>
+                                <w:t xml:space="preserve">Pygame-UI </w:t>
                               </w:r>
-                              <w:proofErr w:type="spellEnd"/>
                               <w:r>
                                 <w:rPr>
                                   <w:color w:val="FFFFFF" w:themeColor="background1"/>
+                                  <w:lang w:val="bg-BG"/>
                                 </w:rPr>
-                                <w:t>-UI framework configuration handlers and classes</w:t>
+                                <w:t>framework configuration handlers and classes</w:t>
                               </w:r>
                             </w:p>
                           </w:sdtContent>
@@ -531,43 +522,77 @@
         <w:rPr>
           <w:lang w:val="en-US" w:eastAsia="ja-JP"/>
         </w:rPr>
-        <w:t xml:space="preserve">The ConfigurationManager is a Pygame-UI utility that allows developers to manager the UI for their games/applications using XML markup. In order to make the UI visually attractive for the end user a lot of custom styling is required. ConfigurationManager allows for simple CSS-like styling for all components using </w:t>
-      </w:r>
-      <w:r>
-        <w:rPr>
-          <w:lang w:val="en-US" w:eastAsia="ja-JP"/>
-        </w:rPr>
-        <w:t>an</w:t>
-      </w:r>
-      <w:r>
-        <w:rPr>
-          <w:lang w:val="en-US" w:eastAsia="ja-JP"/>
-        </w:rPr>
-        <w:t xml:space="preserve"> XML configuration file.</w:t>
-      </w:r>
-      <w:r>
-        <w:rPr>
-          <w:lang w:val="en-US" w:eastAsia="ja-JP"/>
-        </w:rPr>
-        <w:t xml:space="preserve"> ConfigurationManager also contains the data manager which would provide a way of data binding the components.</w:t>
-      </w:r>
-      <w:r>
-        <w:rPr>
-          <w:lang w:val="en-US" w:eastAsia="ja-JP"/>
-        </w:rPr>
-        <w:t xml:space="preserve"> </w:t>
-      </w:r>
-      <w:r>
-        <w:rPr>
-          <w:lang w:val="en-US" w:eastAsia="ja-JP"/>
-        </w:rPr>
-        <w:t>The driving idea behind the ConfigurationManager is to reduce the need for programmatic initialization of UI components to the absolute minimum. ConfigurationManager would provide the possibility for creating a designer that would allow developers to use a visual tool to design their UI. This custom designer tool would provide the needed UI configurations.</w:t>
-      </w:r>
-      <w:r>
-        <w:rPr>
-          <w:lang w:val="en-US" w:eastAsia="ja-JP"/>
-        </w:rPr>
-        <w:t xml:space="preserve"> </w:t>
+        <w:t xml:space="preserve">The </w:t>
+      </w:r>
+      <w:proofErr w:type="spellStart"/>
+      <w:r>
+        <w:rPr>
+          <w:lang w:val="en-US" w:eastAsia="ja-JP"/>
+        </w:rPr>
+        <w:t>ConfigurationManager</w:t>
+      </w:r>
+      <w:proofErr w:type="spellEnd"/>
+      <w:r>
+        <w:rPr>
+          <w:lang w:val="en-US" w:eastAsia="ja-JP"/>
+        </w:rPr>
+        <w:t xml:space="preserve"> is a </w:t>
+      </w:r>
+      <w:proofErr w:type="spellStart"/>
+      <w:r>
+        <w:rPr>
+          <w:lang w:val="en-US" w:eastAsia="ja-JP"/>
+        </w:rPr>
+        <w:t>Pygame</w:t>
+      </w:r>
+      <w:proofErr w:type="spellEnd"/>
+      <w:r>
+        <w:rPr>
+          <w:lang w:val="en-US" w:eastAsia="ja-JP"/>
+        </w:rPr>
+        <w:t xml:space="preserve">-UI utility that allows developers to manager the UI for their games/applications using XML markup. In order to make the UI visually attractive for the end user a lot of custom styling is required. </w:t>
+      </w:r>
+      <w:proofErr w:type="spellStart"/>
+      <w:r>
+        <w:rPr>
+          <w:lang w:val="en-US" w:eastAsia="ja-JP"/>
+        </w:rPr>
+        <w:t>ConfigurationManager</w:t>
+      </w:r>
+      <w:proofErr w:type="spellEnd"/>
+      <w:r>
+        <w:rPr>
+          <w:lang w:val="en-US" w:eastAsia="ja-JP"/>
+        </w:rPr>
+        <w:t xml:space="preserve"> allows for simple CSS-like styling for all components using an XML configuration file. The driving idea behind the </w:t>
+      </w:r>
+      <w:proofErr w:type="spellStart"/>
+      <w:r>
+        <w:rPr>
+          <w:lang w:val="en-US" w:eastAsia="ja-JP"/>
+        </w:rPr>
+        <w:t>ConfigurationManager</w:t>
+      </w:r>
+      <w:proofErr w:type="spellEnd"/>
+      <w:r>
+        <w:rPr>
+          <w:lang w:val="en-US" w:eastAsia="ja-JP"/>
+        </w:rPr>
+        <w:t xml:space="preserve"> is to reduce the need for programmatic initialization of UI components to the absolute minimum. </w:t>
+      </w:r>
+      <w:proofErr w:type="spellStart"/>
+      <w:r>
+        <w:rPr>
+          <w:lang w:val="en-US" w:eastAsia="ja-JP"/>
+        </w:rPr>
+        <w:t>ConfigurationManager</w:t>
+      </w:r>
+      <w:proofErr w:type="spellEnd"/>
+      <w:r>
+        <w:rPr>
+          <w:lang w:val="en-US" w:eastAsia="ja-JP"/>
+        </w:rPr>
+        <w:t xml:space="preserve"> would provide the possibility for creating a designer that would allow developers to use a visual tool to design their UI. This custom designer tool would provide the needed UI configurations. </w:t>
       </w:r>
     </w:p>
     <w:p>
@@ -616,13 +641,49 @@
         <w:rPr>
           <w:lang w:val="en-US" w:eastAsia="ja-JP"/>
         </w:rPr>
-        <w:t>The configuration manager is designed with the idea to have a single configuration file that drives the application UI configuration. This way a simple XML configuration can be provided to the application and the complex properties of the components would be initialized and handled using the configuration file. The manager takes the path to the XML configuration as a parameter in it</w:t>
-      </w:r>
-      <w:r>
-        <w:rPr>
-          <w:lang w:val="en-US" w:eastAsia="ja-JP"/>
-        </w:rPr>
-        <w:t>s constructor or initializes it from a default location. Then the configuration is loaded into memory and parsed on demand to reduce the overhead of parsing the data all at once. The developer needs to instantiate one single ConfigurationManager which would handle the initialization of styling managers and data managers for all components. Another important point is that the configuration manager can handle the parsing of all components as they are defined in the configuration and then instantiating them, which would be handled through the UIComponentCollection. This would be the feature that provides the developers with absolute black boxing model for creating all of their UI. Currently the configuration file has to be written manually but once a designer is developed that would handle the generation of the XML configuration and then would generate a template for initializing the UIComponentCollection with a single line of code by the developer.</w:t>
+        <w:t xml:space="preserve">The configuration manager is designed with the idea to have a single configuration file that drives the application UI configuration. This way a simple XML configuration can be provided to the application and the complex properties of the components would be initialized and handled using the configuration file. The manager takes the path to the XML configuration as a parameter in its constructor or initializes it from a default location. Then the configuration is loaded into memory and parsed on demand to reduce the overhead of parsing the data all at once. The developer needs to instantiate one single </w:t>
+      </w:r>
+      <w:proofErr w:type="spellStart"/>
+      <w:r>
+        <w:rPr>
+          <w:lang w:val="en-US" w:eastAsia="ja-JP"/>
+        </w:rPr>
+        <w:t>ConfigurationManager</w:t>
+      </w:r>
+      <w:proofErr w:type="spellEnd"/>
+      <w:r>
+        <w:rPr>
+          <w:lang w:val="en-US" w:eastAsia="ja-JP"/>
+        </w:rPr>
+        <w:t xml:space="preserve"> which would handle the initialization of styling managers and data managers for all components. Another important point is that the configuration manager can handle the parsing of all components as they are defined in the configuration and then instantiating them, which would be handled through the </w:t>
+      </w:r>
+      <w:proofErr w:type="spellStart"/>
+      <w:r>
+        <w:rPr>
+          <w:lang w:val="en-US" w:eastAsia="ja-JP"/>
+        </w:rPr>
+        <w:t>UIComponentCollection</w:t>
+      </w:r>
+      <w:proofErr w:type="spellEnd"/>
+      <w:r>
+        <w:rPr>
+          <w:lang w:val="en-US" w:eastAsia="ja-JP"/>
+        </w:rPr>
+        <w:t xml:space="preserve">. This would be the feature that provides the developers with abstracted black boxing model for creating all of their UI. Currently the configuration file has to be written manually but once a designer is developed that would handle the generation of the XML configuration and then would generate a template for initializing the </w:t>
+      </w:r>
+      <w:proofErr w:type="spellStart"/>
+      <w:r>
+        <w:rPr>
+          <w:lang w:val="en-US" w:eastAsia="ja-JP"/>
+        </w:rPr>
+        <w:t>UIComponentCollection</w:t>
+      </w:r>
+      <w:proofErr w:type="spellEnd"/>
+      <w:r>
+        <w:rPr>
+          <w:lang w:val="en-US" w:eastAsia="ja-JP"/>
+        </w:rPr>
+        <w:t xml:space="preserve"> with a single line of code by the developer.</w:t>
       </w:r>
     </w:p>
     <w:p>
@@ -653,45 +714,2468 @@
           <w:lang w:val="en-US" w:eastAsia="ja-JP"/>
         </w:rPr>
       </w:pPr>
+      <w:proofErr w:type="spellStart"/>
       <w:r>
         <w:rPr>
           <w:lang w:val="en-US" w:eastAsia="ja-JP"/>
         </w:rPr>
         <w:lastRenderedPageBreak/>
-        <w:t>ConfigurationManager Class</w:t>
-      </w:r>
-    </w:p>
-    <w:p>
-      <w:pPr>
-        <w:rPr>
-          <w:lang w:val="en-US" w:eastAsia="ja-JP"/>
-        </w:rPr>
-      </w:pPr>
-    </w:p>
-    <w:p>
-      <w:pPr>
-        <w:rPr>
-          <w:lang w:val="en-US" w:eastAsia="ja-JP"/>
-        </w:rPr>
-      </w:pPr>
+        <w:t>ConfigurationManager</w:t>
+      </w:r>
+      <w:proofErr w:type="spellEnd"/>
+      <w:r>
+        <w:rPr>
+          <w:lang w:val="en-US" w:eastAsia="ja-JP"/>
+        </w:rPr>
+        <w:t xml:space="preserve"> Class</w:t>
+      </w:r>
+    </w:p>
+    <w:p>
+      <w:pPr>
+        <w:rPr>
+          <w:lang w:val="en-US" w:eastAsia="ja-JP"/>
+        </w:rPr>
+      </w:pPr>
+    </w:p>
+    <w:p>
+      <w:pPr>
+        <w:pStyle w:val="Heading2"/>
+        <w:rPr>
+          <w:lang w:val="en-US"/>
+        </w:rPr>
+      </w:pPr>
+      <w:r>
+        <w:t>Constructor</w:t>
+      </w:r>
+    </w:p>
+    <w:p>
+      <w:pPr>
+        <w:rPr>
+          <w:lang w:val="en-US" w:eastAsia="ja-JP"/>
+        </w:rPr>
+      </w:pPr>
+      <w:r>
+        <w:rPr>
+          <w:lang w:val="en-US" w:eastAsia="ja-JP"/>
+        </w:rPr>
+        <w:t xml:space="preserve">The </w:t>
+      </w:r>
+      <w:proofErr w:type="spellStart"/>
+      <w:r>
+        <w:rPr>
+          <w:lang w:val="en-US" w:eastAsia="ja-JP"/>
+        </w:rPr>
+        <w:t>ConfigurationManager</w:t>
+      </w:r>
+      <w:proofErr w:type="spellEnd"/>
+      <w:r>
+        <w:rPr>
+          <w:lang w:val="en-US" w:eastAsia="ja-JP"/>
+        </w:rPr>
+        <w:t xml:space="preserve"> class is instantiates by providing a path to the configuration file:</w:t>
+      </w:r>
+    </w:p>
+    <w:p>
+      <w:pPr>
+        <w:rPr>
+          <w:lang w:val="en-US" w:eastAsia="ja-JP"/>
+        </w:rPr>
+      </w:pPr>
+      <w:r>
+        <w:rPr>
+          <w:lang w:val="en-US" w:eastAsia="ja-JP"/>
+        </w:rPr>
+        <w:tab/>
+      </w:r>
+      <w:proofErr w:type="spellStart"/>
+      <w:proofErr w:type="gramStart"/>
+      <w:r>
+        <w:rPr>
+          <w:lang w:val="en-US" w:eastAsia="ja-JP"/>
+        </w:rPr>
+        <w:t>ConfigurationManager</w:t>
+      </w:r>
+      <w:proofErr w:type="spellEnd"/>
+      <w:r>
+        <w:rPr>
+          <w:lang w:val="en-US" w:eastAsia="ja-JP"/>
+        </w:rPr>
+        <w:t>(</w:t>
+      </w:r>
+      <w:proofErr w:type="spellStart"/>
+      <w:proofErr w:type="gramEnd"/>
+      <w:r>
+        <w:rPr>
+          <w:lang w:val="en-US" w:eastAsia="ja-JP"/>
+        </w:rPr>
+        <w:t>xmlPath</w:t>
+      </w:r>
+      <w:proofErr w:type="spellEnd"/>
+      <w:r>
+        <w:rPr>
+          <w:lang w:val="en-US" w:eastAsia="ja-JP"/>
+        </w:rPr>
+        <w:t>=</w:t>
+      </w:r>
+      <w:r>
+        <w:rPr>
+          <w:lang w:val="en-US" w:eastAsia="ja-JP"/>
+        </w:rPr>
+        <w:t>'</w:t>
+      </w:r>
+      <w:proofErr w:type="spellStart"/>
+      <w:r>
+        <w:rPr>
+          <w:lang w:val="en-US" w:eastAsia="ja-JP"/>
+        </w:rPr>
+        <w:t>game.pyconfig</w:t>
+      </w:r>
+      <w:proofErr w:type="spellEnd"/>
+      <w:r>
+        <w:rPr>
+          <w:lang w:val="en-US" w:eastAsia="ja-JP"/>
+        </w:rPr>
+        <w:t>')</w:t>
+      </w:r>
+      <w:r>
+        <w:rPr>
+          <w:lang w:val="en-US" w:eastAsia="ja-JP"/>
+        </w:rPr>
+        <w:t xml:space="preserve"> : return </w:t>
+      </w:r>
+      <w:proofErr w:type="spellStart"/>
+      <w:r>
+        <w:rPr>
+          <w:lang w:val="en-US" w:eastAsia="ja-JP"/>
+        </w:rPr>
+        <w:t>ConfigurationManager</w:t>
+      </w:r>
+      <w:proofErr w:type="spellEnd"/>
+    </w:p>
+    <w:p>
+      <w:pPr>
+        <w:rPr>
+          <w:lang w:val="en-US" w:eastAsia="ja-JP"/>
+        </w:rPr>
+      </w:pPr>
+      <w:r>
+        <w:rPr>
+          <w:lang w:val="en-US" w:eastAsia="ja-JP"/>
+        </w:rPr>
+        <w:t xml:space="preserve">The constructor will raise an </w:t>
+      </w:r>
+      <w:proofErr w:type="spellStart"/>
+      <w:r>
+        <w:rPr>
+          <w:lang w:val="en-US" w:eastAsia="ja-JP"/>
+        </w:rPr>
+        <w:t>IOError</w:t>
+      </w:r>
+      <w:proofErr w:type="spellEnd"/>
+      <w:r>
+        <w:rPr>
+          <w:lang w:val="en-US" w:eastAsia="ja-JP"/>
+        </w:rPr>
+        <w:t xml:space="preserve"> if the file cannot be found or opened and a </w:t>
+      </w:r>
+      <w:proofErr w:type="spellStart"/>
+      <w:r>
+        <w:rPr>
+          <w:lang w:val="en-US" w:eastAsia="ja-JP"/>
+        </w:rPr>
+        <w:t>TypeError</w:t>
+      </w:r>
+      <w:proofErr w:type="spellEnd"/>
+      <w:r>
+        <w:rPr>
+          <w:lang w:val="en-US" w:eastAsia="ja-JP"/>
+        </w:rPr>
+        <w:t xml:space="preserve"> if the file cannot be parsed, meaning that the provided configuration is not a valid XML document.</w:t>
+      </w:r>
+    </w:p>
+    <w:p>
+      <w:pPr>
+        <w:pStyle w:val="Heading2"/>
+        <w:rPr>
+          <w:lang w:val="en-US"/>
+        </w:rPr>
+      </w:pPr>
+      <w:r>
+        <w:t>Methods</w:t>
+      </w:r>
+    </w:p>
+    <w:p>
+      <w:pPr>
+        <w:rPr>
+          <w:lang w:val="en-US" w:eastAsia="ja-JP"/>
+        </w:rPr>
+      </w:pPr>
+      <w:r>
+        <w:rPr>
+          <w:lang w:val="en-US" w:eastAsia="ja-JP"/>
+        </w:rPr>
+        <w:t xml:space="preserve">Once an instance of the </w:t>
+      </w:r>
+      <w:proofErr w:type="spellStart"/>
+      <w:r>
+        <w:rPr>
+          <w:lang w:val="en-US" w:eastAsia="ja-JP"/>
+        </w:rPr>
+        <w:t>ConfigurationManager</w:t>
+      </w:r>
+      <w:proofErr w:type="spellEnd"/>
+      <w:r>
+        <w:rPr>
+          <w:lang w:val="en-US" w:eastAsia="ja-JP"/>
+        </w:rPr>
+        <w:t xml:space="preserve"> class is successfully created the developer can take advantage of methods for instantiating other managers that are provided by the configuration manager and a method to get a list of all components that have been defined in the current configuration.</w:t>
+      </w:r>
+    </w:p>
+    <w:p>
+      <w:pPr>
+        <w:pStyle w:val="Subtitle"/>
+      </w:pPr>
+      <w:proofErr w:type="spellStart"/>
+      <w:proofErr w:type="gramStart"/>
+      <w:r>
+        <w:t>InitStylingManager</w:t>
+      </w:r>
+      <w:proofErr w:type="spellEnd"/>
+      <w:r>
+        <w:t>(</w:t>
+      </w:r>
+      <w:proofErr w:type="gramEnd"/>
+      <w:r>
+        <w:t>[ID])</w:t>
+      </w:r>
+    </w:p>
+    <w:p>
+      <w:pPr>
+        <w:rPr>
+          <w:lang w:val="en-US" w:eastAsia="ja-JP"/>
+        </w:rPr>
+      </w:pPr>
+      <w:r>
+        <w:rPr>
+          <w:lang w:val="en-US" w:eastAsia="ja-JP"/>
+        </w:rPr>
+        <w:t xml:space="preserve">The </w:t>
+      </w:r>
+      <w:proofErr w:type="spellStart"/>
+      <w:r>
+        <w:rPr>
+          <w:lang w:val="en-US" w:eastAsia="ja-JP"/>
+        </w:rPr>
+        <w:t>InitStylingManager</w:t>
+      </w:r>
+      <w:proofErr w:type="spellEnd"/>
+      <w:r>
+        <w:rPr>
+          <w:lang w:val="en-US" w:eastAsia="ja-JP"/>
+        </w:rPr>
+        <w:t xml:space="preserve"> method takes as an argument the string ID of a component an instantiates a </w:t>
+      </w:r>
+      <w:proofErr w:type="spellStart"/>
+      <w:r>
+        <w:rPr>
+          <w:lang w:val="en-US" w:eastAsia="ja-JP"/>
+        </w:rPr>
+        <w:t>StylingManager</w:t>
+      </w:r>
+      <w:proofErr w:type="spellEnd"/>
+      <w:r>
+        <w:rPr>
+          <w:lang w:val="en-US" w:eastAsia="ja-JP"/>
+        </w:rPr>
+        <w:t xml:space="preserve"> for that component.</w:t>
+      </w:r>
+    </w:p>
+    <w:p>
+      <w:pPr>
+        <w:rPr>
+          <w:lang w:val="en-US" w:eastAsia="ja-JP"/>
+        </w:rPr>
+      </w:pPr>
+      <w:r>
+        <w:rPr>
+          <w:lang w:val="en-US" w:eastAsia="ja-JP"/>
+        </w:rPr>
+        <w:tab/>
+      </w:r>
+      <w:proofErr w:type="spellStart"/>
+      <w:proofErr w:type="gramStart"/>
+      <w:r>
+        <w:rPr>
+          <w:lang w:val="en-US" w:eastAsia="ja-JP"/>
+        </w:rPr>
+        <w:t>ConfigurationManager.InitStylingManager</w:t>
+      </w:r>
+      <w:proofErr w:type="spellEnd"/>
+      <w:r>
+        <w:rPr>
+          <w:lang w:val="en-US" w:eastAsia="ja-JP"/>
+        </w:rPr>
+        <w:t>(</w:t>
+      </w:r>
+      <w:proofErr w:type="gramEnd"/>
+      <w:r>
+        <w:rPr>
+          <w:lang w:val="en-US" w:eastAsia="ja-JP"/>
+        </w:rPr>
+        <w:t>ID=</w:t>
+      </w:r>
+      <w:proofErr w:type="spellStart"/>
+      <w:r>
+        <w:rPr>
+          <w:lang w:val="en-US" w:eastAsia="ja-JP"/>
+        </w:rPr>
+        <w:t>componentId</w:t>
+      </w:r>
+      <w:proofErr w:type="spellEnd"/>
+      <w:r>
+        <w:rPr>
+          <w:lang w:val="en-US" w:eastAsia="ja-JP"/>
+        </w:rPr>
+        <w:t>)</w:t>
+      </w:r>
+      <w:r>
+        <w:rPr>
+          <w:lang w:val="en-US" w:eastAsia="ja-JP"/>
+        </w:rPr>
+        <w:t xml:space="preserve"> : return </w:t>
+      </w:r>
+      <w:proofErr w:type="spellStart"/>
+      <w:r>
+        <w:rPr>
+          <w:lang w:val="en-US" w:eastAsia="ja-JP"/>
+        </w:rPr>
+        <w:t>StylingManager</w:t>
+      </w:r>
+      <w:proofErr w:type="spellEnd"/>
+    </w:p>
+    <w:p>
+      <w:pPr>
+        <w:rPr>
+          <w:lang w:val="en-US" w:eastAsia="ja-JP"/>
+        </w:rPr>
+      </w:pPr>
+      <w:r>
+        <w:rPr>
+          <w:lang w:val="en-US" w:eastAsia="ja-JP"/>
+        </w:rPr>
+        <w:t xml:space="preserve">If the document element of the configuration has not been parsed yet and the structure of the document is not a </w:t>
+      </w:r>
+      <w:proofErr w:type="spellStart"/>
+      <w:r>
+        <w:rPr>
+          <w:lang w:val="en-US" w:eastAsia="ja-JP"/>
+        </w:rPr>
+        <w:t>pygame-ui</w:t>
+      </w:r>
+      <w:proofErr w:type="spellEnd"/>
+      <w:r>
+        <w:rPr>
+          <w:lang w:val="en-US" w:eastAsia="ja-JP"/>
+        </w:rPr>
+        <w:t xml:space="preserve"> compliant configuration, then a </w:t>
+      </w:r>
+      <w:proofErr w:type="spellStart"/>
+      <w:r>
+        <w:rPr>
+          <w:lang w:val="en-US" w:eastAsia="ja-JP"/>
+        </w:rPr>
+        <w:t>TypeError</w:t>
+      </w:r>
+      <w:proofErr w:type="spellEnd"/>
+      <w:r>
+        <w:rPr>
+          <w:lang w:val="en-US" w:eastAsia="ja-JP"/>
+        </w:rPr>
+        <w:t xml:space="preserve"> would be raised. If a styling node element is missing from the configuration, then the </w:t>
+      </w:r>
+      <w:proofErr w:type="spellStart"/>
+      <w:r>
+        <w:rPr>
+          <w:lang w:val="en-US" w:eastAsia="ja-JP"/>
+        </w:rPr>
+        <w:t>StylingManager</w:t>
+      </w:r>
+      <w:proofErr w:type="spellEnd"/>
+      <w:r>
+        <w:rPr>
+          <w:lang w:val="en-US" w:eastAsia="ja-JP"/>
+        </w:rPr>
+        <w:t xml:space="preserve"> cannot be instantiated and a </w:t>
+      </w:r>
+      <w:proofErr w:type="spellStart"/>
+      <w:r>
+        <w:rPr>
+          <w:lang w:val="en-US" w:eastAsia="ja-JP"/>
+        </w:rPr>
+        <w:t>TypeError</w:t>
+      </w:r>
+      <w:proofErr w:type="spellEnd"/>
+      <w:r>
+        <w:rPr>
+          <w:lang w:val="en-US" w:eastAsia="ja-JP"/>
+        </w:rPr>
+        <w:t xml:space="preserve"> is raised. If the component node is found in the configuration with the specified component id then a new instance of the </w:t>
+      </w:r>
+      <w:proofErr w:type="spellStart"/>
+      <w:r>
+        <w:rPr>
+          <w:lang w:val="en-US" w:eastAsia="ja-JP"/>
+        </w:rPr>
+        <w:t>StylingManager</w:t>
+      </w:r>
+      <w:proofErr w:type="spellEnd"/>
+      <w:r>
+        <w:rPr>
+          <w:lang w:val="en-US" w:eastAsia="ja-JP"/>
+        </w:rPr>
+        <w:t xml:space="preserve"> for that component is returned, otherwise </w:t>
+      </w:r>
+      <w:proofErr w:type="gramStart"/>
+      <w:r>
+        <w:rPr>
+          <w:lang w:val="en-US" w:eastAsia="ja-JP"/>
+        </w:rPr>
+        <w:t>None</w:t>
+      </w:r>
+      <w:proofErr w:type="gramEnd"/>
+      <w:r>
+        <w:rPr>
+          <w:lang w:val="en-US" w:eastAsia="ja-JP"/>
+        </w:rPr>
+        <w:t xml:space="preserve"> is returned.</w:t>
+      </w:r>
+    </w:p>
+    <w:p>
+      <w:pPr>
+        <w:rPr>
+          <w:lang w:val="en-US" w:eastAsia="ja-JP"/>
+        </w:rPr>
+      </w:pPr>
+    </w:p>
+    <w:p>
+      <w:pPr>
+        <w:pStyle w:val="Subtitle"/>
+      </w:pPr>
+      <w:proofErr w:type="spellStart"/>
+      <w:proofErr w:type="gramStart"/>
+      <w:r>
+        <w:t>InitStylingManagerByType</w:t>
+      </w:r>
+      <w:proofErr w:type="spellEnd"/>
+      <w:r>
+        <w:t>(</w:t>
+      </w:r>
+      <w:proofErr w:type="gramEnd"/>
+      <w:r>
+        <w:t>[Node], [Type])</w:t>
+      </w:r>
+    </w:p>
+    <w:p>
+      <w:pPr>
+        <w:rPr>
+          <w:lang w:val="en-US" w:eastAsia="ja-JP"/>
+        </w:rPr>
+      </w:pPr>
+      <w:r>
+        <w:rPr>
+          <w:lang w:val="en-US" w:eastAsia="ja-JP"/>
+        </w:rPr>
+        <w:t xml:space="preserve">The </w:t>
+      </w:r>
+      <w:proofErr w:type="spellStart"/>
+      <w:r>
+        <w:rPr>
+          <w:lang w:val="en-US" w:eastAsia="ja-JP"/>
+        </w:rPr>
+        <w:t>InitStylingManagerByType</w:t>
+      </w:r>
+      <w:proofErr w:type="spellEnd"/>
+      <w:r>
+        <w:rPr>
+          <w:lang w:val="en-US" w:eastAsia="ja-JP"/>
+        </w:rPr>
+        <w:t xml:space="preserve"> method takes as arguments a component node from which the parsing should start and the type of the component that needs to be found and a </w:t>
+      </w:r>
+      <w:proofErr w:type="spellStart"/>
+      <w:r>
+        <w:rPr>
+          <w:lang w:val="en-US" w:eastAsia="ja-JP"/>
+        </w:rPr>
+        <w:t>StylingManager</w:t>
+      </w:r>
+      <w:proofErr w:type="spellEnd"/>
+      <w:r>
+        <w:rPr>
+          <w:lang w:val="en-US" w:eastAsia="ja-JP"/>
+        </w:rPr>
+        <w:t xml:space="preserve"> is instantiated for the first component in the configuration/in the current node tree that is found.</w:t>
+      </w:r>
+    </w:p>
+    <w:p>
+      <w:pPr>
+        <w:rPr>
+          <w:lang w:val="en-US" w:eastAsia="ja-JP"/>
+        </w:rPr>
+      </w:pPr>
+      <w:r>
+        <w:rPr>
+          <w:lang w:val="en-US" w:eastAsia="ja-JP"/>
+        </w:rPr>
+        <w:tab/>
+      </w:r>
+      <w:proofErr w:type="spellStart"/>
+      <w:proofErr w:type="gramStart"/>
+      <w:r>
+        <w:rPr>
+          <w:lang w:val="en-US" w:eastAsia="ja-JP"/>
+        </w:rPr>
+        <w:t>ConfigurationManager.InitStylingManagerByType</w:t>
+      </w:r>
+      <w:proofErr w:type="spellEnd"/>
+      <w:r>
+        <w:rPr>
+          <w:lang w:val="en-US" w:eastAsia="ja-JP"/>
+        </w:rPr>
+        <w:t>(</w:t>
+      </w:r>
+      <w:proofErr w:type="gramEnd"/>
+      <w:r>
+        <w:rPr>
+          <w:lang w:val="en-US" w:eastAsia="ja-JP"/>
+        </w:rPr>
+        <w:t>node=None, type=</w:t>
+      </w:r>
+      <w:r>
+        <w:rPr>
+          <w:lang w:val="en-US" w:eastAsia="ja-JP"/>
+        </w:rPr>
+        <w:t>None)</w:t>
+      </w:r>
+      <w:r>
+        <w:rPr>
+          <w:lang w:val="en-US" w:eastAsia="ja-JP"/>
+        </w:rPr>
+        <w:t xml:space="preserve"> : return </w:t>
+      </w:r>
+      <w:proofErr w:type="spellStart"/>
+      <w:r>
+        <w:rPr>
+          <w:lang w:val="en-US" w:eastAsia="ja-JP"/>
+        </w:rPr>
+        <w:t>StylingManager</w:t>
+      </w:r>
+      <w:proofErr w:type="spellEnd"/>
+    </w:p>
+    <w:p>
+      <w:pPr>
+        <w:rPr>
+          <w:lang w:val="en-US" w:eastAsia="ja-JP"/>
+        </w:rPr>
+      </w:pPr>
+      <w:r>
+        <w:rPr>
+          <w:lang w:val="en-US" w:eastAsia="ja-JP"/>
+        </w:rPr>
+        <w:t xml:space="preserve">If no type is provided then an </w:t>
+      </w:r>
+      <w:proofErr w:type="spellStart"/>
+      <w:r>
+        <w:rPr>
+          <w:lang w:val="en-US" w:eastAsia="ja-JP"/>
+        </w:rPr>
+        <w:t>ArgumentError</w:t>
+      </w:r>
+      <w:proofErr w:type="spellEnd"/>
+      <w:r>
+        <w:rPr>
+          <w:lang w:val="en-US" w:eastAsia="ja-JP"/>
+        </w:rPr>
+        <w:t xml:space="preserve"> is raised. If no node is provided then the same steps as in </w:t>
+      </w:r>
+      <w:proofErr w:type="spellStart"/>
+      <w:r>
+        <w:rPr>
+          <w:lang w:val="en-US" w:eastAsia="ja-JP"/>
+        </w:rPr>
+        <w:t>InitStylingManager</w:t>
+      </w:r>
+      <w:proofErr w:type="spellEnd"/>
+      <w:r>
+        <w:rPr>
+          <w:lang w:val="en-US" w:eastAsia="ja-JP"/>
+        </w:rPr>
+        <w:t xml:space="preserve"> are taken except that the node is searched by type and not by id. If a node is provided the node’s child elements are parsed and if the component is found a new </w:t>
+      </w:r>
+      <w:proofErr w:type="spellStart"/>
+      <w:r>
+        <w:rPr>
+          <w:lang w:val="en-US" w:eastAsia="ja-JP"/>
+        </w:rPr>
+        <w:t>StylingManager</w:t>
+      </w:r>
+      <w:proofErr w:type="spellEnd"/>
+      <w:r>
+        <w:rPr>
+          <w:lang w:val="en-US" w:eastAsia="ja-JP"/>
+        </w:rPr>
+        <w:t xml:space="preserve"> is instantiated for it, otherwise </w:t>
+      </w:r>
+      <w:proofErr w:type="gramStart"/>
+      <w:r>
+        <w:rPr>
+          <w:lang w:val="en-US" w:eastAsia="ja-JP"/>
+        </w:rPr>
+        <w:t>None</w:t>
+      </w:r>
+      <w:proofErr w:type="gramEnd"/>
+      <w:r>
+        <w:rPr>
+          <w:lang w:val="en-US" w:eastAsia="ja-JP"/>
+        </w:rPr>
+        <w:t xml:space="preserve"> is returned.</w:t>
+      </w:r>
+    </w:p>
+    <w:p>
+      <w:pPr>
+        <w:rPr>
+          <w:lang w:val="en-US" w:eastAsia="ja-JP"/>
+        </w:rPr>
+      </w:pPr>
+    </w:p>
+    <w:p>
+      <w:pPr>
+        <w:pStyle w:val="Subtitle"/>
+      </w:pPr>
+      <w:proofErr w:type="spellStart"/>
+      <w:proofErr w:type="gramStart"/>
+      <w:r>
+        <w:lastRenderedPageBreak/>
+        <w:t>FindAllComponents</w:t>
+      </w:r>
+      <w:proofErr w:type="spellEnd"/>
+      <w:r>
+        <w:t>()</w:t>
+      </w:r>
+      <w:proofErr w:type="gramEnd"/>
+    </w:p>
+    <w:p>
+      <w:pPr>
+        <w:rPr>
+          <w:lang w:val="en-US" w:eastAsia="ja-JP"/>
+        </w:rPr>
+      </w:pPr>
+      <w:r>
+        <w:rPr>
+          <w:lang w:val="en-US" w:eastAsia="ja-JP"/>
+        </w:rPr>
+        <w:t xml:space="preserve">The </w:t>
+      </w:r>
+      <w:proofErr w:type="spellStart"/>
+      <w:r>
+        <w:rPr>
+          <w:lang w:val="en-US" w:eastAsia="ja-JP"/>
+        </w:rPr>
+        <w:t>FindAllComponents</w:t>
+      </w:r>
+      <w:proofErr w:type="spellEnd"/>
+      <w:r>
+        <w:rPr>
+          <w:lang w:val="en-US" w:eastAsia="ja-JP"/>
+        </w:rPr>
+        <w:t xml:space="preserve"> method parses the styling element of the provided configuration for all component nodes and returns a list of tuples containing component ids, component types and instantiated </w:t>
+      </w:r>
+      <w:proofErr w:type="spellStart"/>
+      <w:r>
+        <w:rPr>
+          <w:lang w:val="en-US" w:eastAsia="ja-JP"/>
+        </w:rPr>
+        <w:t>StylingManagers</w:t>
+      </w:r>
+      <w:proofErr w:type="spellEnd"/>
+      <w:r>
+        <w:rPr>
+          <w:lang w:val="en-US" w:eastAsia="ja-JP"/>
+        </w:rPr>
+        <w:t xml:space="preserve"> for the components. </w:t>
+      </w:r>
+    </w:p>
+    <w:p>
+      <w:pPr>
+        <w:rPr>
+          <w:lang w:val="en-US" w:eastAsia="ja-JP"/>
+        </w:rPr>
+      </w:pPr>
+      <w:r>
+        <w:rPr>
+          <w:lang w:val="en-US" w:eastAsia="ja-JP"/>
+        </w:rPr>
+        <w:tab/>
+      </w:r>
+      <w:proofErr w:type="spellStart"/>
+      <w:proofErr w:type="gramStart"/>
+      <w:r>
+        <w:rPr>
+          <w:lang w:val="en-US" w:eastAsia="ja-JP"/>
+        </w:rPr>
+        <w:t>StylingManager.</w:t>
+      </w:r>
+      <w:r>
+        <w:rPr>
+          <w:lang w:val="en-US" w:eastAsia="ja-JP"/>
+        </w:rPr>
+        <w:t>FindAllComponents</w:t>
+      </w:r>
+      <w:proofErr w:type="spellEnd"/>
+      <w:r>
+        <w:rPr>
+          <w:lang w:val="en-US" w:eastAsia="ja-JP"/>
+        </w:rPr>
+        <w:t>(</w:t>
+      </w:r>
+      <w:proofErr w:type="gramEnd"/>
+      <w:r>
+        <w:rPr>
+          <w:lang w:val="en-US" w:eastAsia="ja-JP"/>
+        </w:rPr>
+        <w:t>) : return List[[string], [string], [</w:t>
+      </w:r>
+      <w:proofErr w:type="spellStart"/>
+      <w:r>
+        <w:rPr>
+          <w:lang w:val="en-US" w:eastAsia="ja-JP"/>
+        </w:rPr>
+        <w:t>StylingManager</w:t>
+      </w:r>
+      <w:proofErr w:type="spellEnd"/>
+      <w:r>
+        <w:rPr>
+          <w:lang w:val="en-US" w:eastAsia="ja-JP"/>
+        </w:rPr>
+        <w:t>]]</w:t>
+      </w:r>
+    </w:p>
+    <w:p>
+      <w:pPr>
+        <w:rPr>
+          <w:lang w:val="en-US" w:eastAsia="ja-JP"/>
+        </w:rPr>
+      </w:pPr>
+      <w:r>
+        <w:rPr>
+          <w:lang w:val="en-US" w:eastAsia="ja-JP"/>
+        </w:rPr>
+        <w:t xml:space="preserve">If the document element of the configuration has not been parsed yet and the structure of the document is not a </w:t>
+      </w:r>
+      <w:proofErr w:type="spellStart"/>
+      <w:r>
+        <w:rPr>
+          <w:lang w:val="en-US" w:eastAsia="ja-JP"/>
+        </w:rPr>
+        <w:t>pygame-ui</w:t>
+      </w:r>
+      <w:proofErr w:type="spellEnd"/>
+      <w:r>
+        <w:rPr>
+          <w:lang w:val="en-US" w:eastAsia="ja-JP"/>
+        </w:rPr>
+        <w:t xml:space="preserve"> compliant configuration, then a </w:t>
+      </w:r>
+      <w:proofErr w:type="spellStart"/>
+      <w:r>
+        <w:rPr>
+          <w:lang w:val="en-US" w:eastAsia="ja-JP"/>
+        </w:rPr>
+        <w:t>TypeError</w:t>
+      </w:r>
+      <w:proofErr w:type="spellEnd"/>
+      <w:r>
+        <w:rPr>
+          <w:lang w:val="en-US" w:eastAsia="ja-JP"/>
+        </w:rPr>
+        <w:t xml:space="preserve"> would be raised. If a styling node element is missing from the configuration, then the </w:t>
+      </w:r>
+      <w:proofErr w:type="spellStart"/>
+      <w:r>
+        <w:rPr>
+          <w:lang w:val="en-US" w:eastAsia="ja-JP"/>
+        </w:rPr>
+        <w:t>StylingManager</w:t>
+      </w:r>
+      <w:proofErr w:type="spellEnd"/>
+      <w:r>
+        <w:rPr>
+          <w:lang w:val="en-US" w:eastAsia="ja-JP"/>
+        </w:rPr>
+        <w:t xml:space="preserve"> cannot be instantiated and a </w:t>
+      </w:r>
+      <w:proofErr w:type="spellStart"/>
+      <w:r>
+        <w:rPr>
+          <w:lang w:val="en-US" w:eastAsia="ja-JP"/>
+        </w:rPr>
+        <w:t>TypeError</w:t>
+      </w:r>
+      <w:proofErr w:type="spellEnd"/>
+      <w:r>
+        <w:rPr>
+          <w:lang w:val="en-US" w:eastAsia="ja-JP"/>
+        </w:rPr>
+        <w:t xml:space="preserve"> is raised.</w:t>
+      </w:r>
+    </w:p>
+    <w:p>
+      <w:pPr>
+        <w:rPr>
+          <w:lang w:val="en-US" w:eastAsia="ja-JP"/>
+        </w:rPr>
+      </w:pPr>
+    </w:p>
+    <w:p>
+      <w:pPr>
+        <w:pStyle w:val="Title"/>
+      </w:pPr>
+      <w:r>
+        <w:t>Styling Manager</w:t>
+      </w:r>
+    </w:p>
+    <w:p>
+      <w:pPr>
+        <w:pStyle w:val="Heading1"/>
+        <w:rPr>
+          <w:lang w:val="en-US"/>
+        </w:rPr>
+      </w:pPr>
+      <w:proofErr w:type="spellStart"/>
+      <w:r>
+        <w:rPr>
+          <w:lang w:val="en-US"/>
+        </w:rPr>
+        <w:t>StylingManager</w:t>
+      </w:r>
+      <w:proofErr w:type="spellEnd"/>
+      <w:r>
+        <w:rPr>
+          <w:lang w:val="en-US"/>
+        </w:rPr>
+        <w:t xml:space="preserve"> Class</w:t>
+      </w:r>
+    </w:p>
+    <w:p>
+      <w:pPr>
+        <w:rPr>
+          <w:lang w:val="en-US"/>
+        </w:rPr>
+      </w:pPr>
+    </w:p>
+    <w:p>
+      <w:pPr>
+        <w:pStyle w:val="Heading2"/>
+        <w:rPr>
+          <w:lang w:val="en-US"/>
+        </w:rPr>
+      </w:pPr>
+      <w:r>
+        <w:rPr>
+          <w:lang w:val="en-US"/>
+        </w:rPr>
+        <w:t>Constructor</w:t>
+      </w:r>
+    </w:p>
+    <w:p>
+      <w:pPr>
+        <w:rPr>
+          <w:lang w:val="en-US"/>
+        </w:rPr>
+      </w:pPr>
+      <w:r>
+        <w:rPr>
+          <w:lang w:val="en-US"/>
+        </w:rPr>
+        <w:t xml:space="preserve">The </w:t>
+      </w:r>
+      <w:proofErr w:type="spellStart"/>
+      <w:r>
+        <w:rPr>
+          <w:lang w:val="en-US"/>
+        </w:rPr>
+        <w:t>StylingManager</w:t>
+      </w:r>
+      <w:proofErr w:type="spellEnd"/>
+      <w:r>
+        <w:rPr>
+          <w:lang w:val="en-US"/>
+        </w:rPr>
+        <w:t xml:space="preserve"> constructor takes as an argument a component node from the configuration document. If no node is provided a default instance of the </w:t>
+      </w:r>
+      <w:proofErr w:type="spellStart"/>
+      <w:r>
+        <w:rPr>
+          <w:lang w:val="en-US"/>
+        </w:rPr>
+        <w:t>StylingManager</w:t>
+      </w:r>
+      <w:proofErr w:type="spellEnd"/>
+      <w:r>
+        <w:rPr>
+          <w:lang w:val="en-US"/>
+        </w:rPr>
+        <w:t xml:space="preserve"> would be instantiated.</w:t>
+      </w:r>
+    </w:p>
+    <w:p>
+      <w:pPr>
+        <w:rPr>
+          <w:lang w:val="en-US"/>
+        </w:rPr>
+      </w:pPr>
+      <w:r>
+        <w:rPr>
+          <w:lang w:val="en-US"/>
+        </w:rPr>
+        <w:tab/>
+      </w:r>
+      <w:proofErr w:type="spellStart"/>
+      <w:proofErr w:type="gramStart"/>
+      <w:r>
+        <w:rPr>
+          <w:lang w:val="en-US"/>
+        </w:rPr>
+        <w:t>ConfigurationManager.StylingManager</w:t>
+      </w:r>
+      <w:proofErr w:type="spellEnd"/>
+      <w:r>
+        <w:rPr>
+          <w:lang w:val="en-US"/>
+        </w:rPr>
+        <w:t>(</w:t>
+      </w:r>
+      <w:proofErr w:type="spellStart"/>
+      <w:proofErr w:type="gramEnd"/>
+      <w:r>
+        <w:rPr>
+          <w:lang w:val="en-US"/>
+        </w:rPr>
+        <w:t>componentNode</w:t>
+      </w:r>
+      <w:proofErr w:type="spellEnd"/>
+      <w:r>
+        <w:rPr>
+          <w:lang w:val="en-US"/>
+        </w:rPr>
+        <w:t xml:space="preserve">=None) : return </w:t>
+      </w:r>
+      <w:proofErr w:type="spellStart"/>
+      <w:r>
+        <w:rPr>
+          <w:lang w:val="en-US"/>
+        </w:rPr>
+        <w:t>StylingManager</w:t>
+      </w:r>
+      <w:proofErr w:type="spellEnd"/>
+    </w:p>
+    <w:p>
+      <w:pPr>
+        <w:rPr>
+          <w:lang w:val="en-US"/>
+        </w:rPr>
+      </w:pPr>
+      <w:r>
+        <w:rPr>
+          <w:lang w:val="en-US"/>
+        </w:rPr>
+        <w:t xml:space="preserve">The </w:t>
+      </w:r>
+      <w:proofErr w:type="spellStart"/>
+      <w:r>
+        <w:rPr>
+          <w:lang w:val="en-US"/>
+        </w:rPr>
+        <w:t>StylingManager</w:t>
+      </w:r>
+      <w:proofErr w:type="spellEnd"/>
+      <w:r>
+        <w:rPr>
+          <w:lang w:val="en-US"/>
+        </w:rPr>
+        <w:t xml:space="preserve"> doesn’t parse all the starts at the time it is being instantiated. Instead it waits for a styling property to be requested and then instantiates all the styles. If no component node is provided to the constructor then the styling manager is fully instantiated by the constructor and default styling values can be changed using the styling properties.</w:t>
+      </w:r>
+    </w:p>
+    <w:p>
+      <w:pPr>
+        <w:rPr>
+          <w:lang w:val="en-US"/>
+        </w:rPr>
+      </w:pPr>
+    </w:p>
+    <w:p>
+      <w:pPr>
+        <w:pStyle w:val="Heading2"/>
+        <w:rPr>
+          <w:lang w:val="en-US"/>
+        </w:rPr>
+      </w:pPr>
+      <w:r>
+        <w:rPr>
+          <w:lang w:val="en-US"/>
+        </w:rPr>
+        <w:t>Methods</w:t>
+      </w:r>
+    </w:p>
+    <w:p>
+      <w:pPr>
+        <w:rPr>
+          <w:lang w:val="en-US"/>
+        </w:rPr>
+      </w:pPr>
+      <w:r>
+        <w:rPr>
+          <w:lang w:val="en-US"/>
+        </w:rPr>
+        <w:t xml:space="preserve">The </w:t>
+      </w:r>
+      <w:proofErr w:type="spellStart"/>
+      <w:r>
+        <w:rPr>
+          <w:lang w:val="en-US"/>
+        </w:rPr>
+        <w:t>StylingManager</w:t>
+      </w:r>
+      <w:proofErr w:type="spellEnd"/>
+      <w:r>
+        <w:rPr>
+          <w:lang w:val="en-US"/>
+        </w:rPr>
+        <w:t xml:space="preserve"> class provides utility methods with it.</w:t>
+      </w:r>
+    </w:p>
+    <w:p>
+      <w:pPr>
+        <w:pStyle w:val="Subtitle"/>
+      </w:pPr>
+      <w:proofErr w:type="spellStart"/>
+      <w:proofErr w:type="gramStart"/>
+      <w:r>
+        <w:t>InitStyles</w:t>
+      </w:r>
+      <w:proofErr w:type="spellEnd"/>
+      <w:r>
+        <w:t>()</w:t>
+      </w:r>
+      <w:proofErr w:type="gramEnd"/>
+    </w:p>
+    <w:p>
+      <w:pPr>
+        <w:rPr>
+          <w:lang w:val="en-US" w:eastAsia="ja-JP"/>
+        </w:rPr>
+      </w:pPr>
+      <w:r>
+        <w:rPr>
+          <w:lang w:val="en-US" w:eastAsia="ja-JP"/>
+        </w:rPr>
+        <w:t xml:space="preserve">The </w:t>
+      </w:r>
+      <w:proofErr w:type="spellStart"/>
+      <w:r>
+        <w:rPr>
+          <w:lang w:val="en-US" w:eastAsia="ja-JP"/>
+        </w:rPr>
+        <w:t>InitStyles</w:t>
+      </w:r>
+      <w:proofErr w:type="spellEnd"/>
+      <w:r>
+        <w:rPr>
+          <w:lang w:val="en-US" w:eastAsia="ja-JP"/>
+        </w:rPr>
+        <w:t xml:space="preserve"> method forces the </w:t>
+      </w:r>
+      <w:proofErr w:type="spellStart"/>
+      <w:r>
+        <w:rPr>
+          <w:lang w:val="en-US" w:eastAsia="ja-JP"/>
+        </w:rPr>
+        <w:t>StylingManager</w:t>
+      </w:r>
+      <w:proofErr w:type="spellEnd"/>
+      <w:r>
+        <w:rPr>
+          <w:lang w:val="en-US" w:eastAsia="ja-JP"/>
+        </w:rPr>
+        <w:t xml:space="preserve"> to parse all the styles from the component node. It is called internally by the styling properties getters if the styles haven’t been instantiated already. </w:t>
+      </w:r>
+    </w:p>
+    <w:p>
+      <w:pPr>
+        <w:rPr>
+          <w:lang w:val="en-US"/>
+        </w:rPr>
+      </w:pPr>
+      <w:r>
+        <w:rPr>
+          <w:lang w:val="en-US" w:eastAsia="ja-JP"/>
+        </w:rPr>
+        <w:tab/>
+      </w:r>
+      <w:proofErr w:type="spellStart"/>
+      <w:proofErr w:type="gramStart"/>
+      <w:r>
+        <w:rPr>
+          <w:lang w:val="en-US"/>
+        </w:rPr>
+        <w:t>ConfigurationManager.StylingManager.InitStyles</w:t>
+      </w:r>
+      <w:proofErr w:type="spellEnd"/>
+      <w:r>
+        <w:rPr>
+          <w:lang w:val="en-US"/>
+        </w:rPr>
+        <w:t>(</w:t>
+      </w:r>
+      <w:proofErr w:type="gramEnd"/>
+      <w:r>
+        <w:rPr>
+          <w:lang w:val="en-US"/>
+        </w:rPr>
+        <w:t>) : return None</w:t>
+      </w:r>
+    </w:p>
+    <w:p>
+      <w:pPr>
+        <w:rPr>
+          <w:lang w:val="en-US"/>
+        </w:rPr>
+      </w:pPr>
+      <w:r>
+        <w:rPr>
+          <w:lang w:val="en-US"/>
+        </w:rPr>
+        <w:t xml:space="preserve">If no component node has been provided to the </w:t>
+      </w:r>
+      <w:proofErr w:type="spellStart"/>
+      <w:r>
+        <w:rPr>
+          <w:lang w:val="en-US"/>
+        </w:rPr>
+        <w:t>StylingManager</w:t>
+      </w:r>
+      <w:proofErr w:type="spellEnd"/>
+      <w:r>
+        <w:rPr>
+          <w:lang w:val="en-US"/>
+        </w:rPr>
+        <w:t xml:space="preserve"> instance then this method would raise a </w:t>
+      </w:r>
+      <w:proofErr w:type="spellStart"/>
+      <w:r>
+        <w:rPr>
+          <w:lang w:val="en-US"/>
+        </w:rPr>
+        <w:t>TypeError</w:t>
+      </w:r>
+      <w:proofErr w:type="spellEnd"/>
+      <w:r>
+        <w:rPr>
+          <w:lang w:val="en-US"/>
+        </w:rPr>
+        <w:t>.</w:t>
+      </w:r>
+    </w:p>
+    <w:p>
+      <w:pPr>
+        <w:rPr>
+          <w:lang w:val="en-US"/>
+        </w:rPr>
+      </w:pPr>
+    </w:p>
+    <w:p>
+      <w:pPr>
+        <w:pStyle w:val="Subtitle"/>
+      </w:pPr>
+      <w:proofErr w:type="spellStart"/>
+      <w:proofErr w:type="gramStart"/>
+      <w:r>
+        <w:lastRenderedPageBreak/>
+        <w:t>ParseColor</w:t>
+      </w:r>
+      <w:proofErr w:type="spellEnd"/>
+      <w:r>
+        <w:t>(</w:t>
+      </w:r>
+      <w:proofErr w:type="gramEnd"/>
+      <w:r>
+        <w:t>[color])</w:t>
+      </w:r>
+    </w:p>
+    <w:p>
+      <w:pPr>
+        <w:rPr>
+          <w:lang w:val="en-US" w:eastAsia="ja-JP"/>
+        </w:rPr>
+      </w:pPr>
+      <w:r>
+        <w:rPr>
+          <w:lang w:val="en-US" w:eastAsia="ja-JP"/>
+        </w:rPr>
+        <w:t xml:space="preserve">The </w:t>
+      </w:r>
+      <w:proofErr w:type="spellStart"/>
+      <w:r>
+        <w:rPr>
+          <w:lang w:val="en-US" w:eastAsia="ja-JP"/>
+        </w:rPr>
+        <w:t>ParseColor</w:t>
+      </w:r>
+      <w:proofErr w:type="spellEnd"/>
+      <w:r>
+        <w:rPr>
+          <w:lang w:val="en-US" w:eastAsia="ja-JP"/>
+        </w:rPr>
+        <w:t xml:space="preserve"> utility method is a parser that takes colors in different formats and returns a </w:t>
+      </w:r>
+      <w:proofErr w:type="spellStart"/>
+      <w:r>
+        <w:rPr>
+          <w:lang w:val="en-US" w:eastAsia="ja-JP"/>
+        </w:rPr>
+        <w:t>pygame.Color</w:t>
+      </w:r>
+      <w:proofErr w:type="spellEnd"/>
+      <w:r>
+        <w:rPr>
+          <w:lang w:val="en-US" w:eastAsia="ja-JP"/>
+        </w:rPr>
+        <w:t xml:space="preserve"> or an RGB color tuple. There is an internally defined color map which takes color string as input (e.g. “Aqua blue”), creates an RGB mapping if the color exists in the color map and returns a </w:t>
+      </w:r>
+      <w:proofErr w:type="spellStart"/>
+      <w:r>
+        <w:rPr>
+          <w:lang w:val="en-US" w:eastAsia="ja-JP"/>
+        </w:rPr>
+        <w:t>pygame.Color</w:t>
+      </w:r>
+      <w:proofErr w:type="spellEnd"/>
+      <w:r>
+        <w:rPr>
+          <w:lang w:val="en-US" w:eastAsia="ja-JP"/>
+        </w:rPr>
+        <w:t xml:space="preserve">. The method also accepts hash-tagged RGB colors (e.g. #FF3030, #000) and returns a </w:t>
+      </w:r>
+      <w:proofErr w:type="spellStart"/>
+      <w:r>
+        <w:rPr>
+          <w:lang w:val="en-US" w:eastAsia="ja-JP"/>
+        </w:rPr>
+        <w:t>pygame.Color</w:t>
+      </w:r>
+      <w:proofErr w:type="spellEnd"/>
+      <w:r>
+        <w:rPr>
+          <w:lang w:val="en-US" w:eastAsia="ja-JP"/>
+        </w:rPr>
+        <w:t>. If a color tuple is provided as input then the same tuple would be returned.</w:t>
+      </w:r>
+    </w:p>
+    <w:p>
+      <w:pPr>
+        <w:rPr>
+          <w:lang w:val="en-US"/>
+        </w:rPr>
+      </w:pPr>
+      <w:r>
+        <w:rPr>
+          <w:lang w:val="en-US" w:eastAsia="ja-JP"/>
+        </w:rPr>
+        <w:tab/>
+      </w:r>
+      <w:proofErr w:type="spellStart"/>
+      <w:proofErr w:type="gramStart"/>
+      <w:r>
+        <w:rPr>
+          <w:lang w:val="en-US"/>
+        </w:rPr>
+        <w:t>ConfigurationManager.StylingManager.ParseColor</w:t>
+      </w:r>
+      <w:proofErr w:type="spellEnd"/>
+      <w:r>
+        <w:rPr>
+          <w:lang w:val="en-US"/>
+        </w:rPr>
+        <w:t>(</w:t>
+      </w:r>
+      <w:proofErr w:type="gramEnd"/>
+      <w:r>
+        <w:rPr>
+          <w:lang w:val="en-US"/>
+        </w:rPr>
+        <w:t xml:space="preserve">[color]): return </w:t>
+      </w:r>
+      <w:proofErr w:type="spellStart"/>
+      <w:r>
+        <w:rPr>
+          <w:lang w:val="en-US"/>
+        </w:rPr>
+        <w:t>pygame.Color</w:t>
+      </w:r>
+      <w:proofErr w:type="spellEnd"/>
+    </w:p>
+    <w:p>
+      <w:pPr>
+        <w:rPr>
+          <w:lang w:val="en-US"/>
+        </w:rPr>
+      </w:pPr>
+      <w:r>
+        <w:rPr>
+          <w:lang w:val="en-US"/>
+        </w:rPr>
+        <w:t xml:space="preserve">If a color string which the color map does not contain is provided, then a </w:t>
+      </w:r>
+      <w:proofErr w:type="spellStart"/>
+      <w:r>
+        <w:rPr>
+          <w:lang w:val="en-US"/>
+        </w:rPr>
+        <w:t>KeyError</w:t>
+      </w:r>
+      <w:proofErr w:type="spellEnd"/>
+      <w:r>
+        <w:rPr>
+          <w:lang w:val="en-US"/>
+        </w:rPr>
+        <w:t xml:space="preserve"> would be raised. If the argument provided is not a color string, tuple or hash-tagged RGB value then an </w:t>
+      </w:r>
+      <w:proofErr w:type="spellStart"/>
+      <w:r>
+        <w:rPr>
+          <w:lang w:val="en-US"/>
+        </w:rPr>
+        <w:t>ArgumentError</w:t>
+      </w:r>
+      <w:proofErr w:type="spellEnd"/>
+      <w:r>
+        <w:rPr>
+          <w:lang w:val="en-US"/>
+        </w:rPr>
+        <w:t xml:space="preserve"> would be raised.</w:t>
+      </w:r>
+    </w:p>
+    <w:p>
+      <w:pPr>
+        <w:rPr>
+          <w:lang w:val="en-US"/>
+        </w:rPr>
+      </w:pPr>
+    </w:p>
+    <w:p>
+      <w:pPr>
+        <w:pStyle w:val="Heading2"/>
+        <w:rPr>
+          <w:lang w:val="en-US" w:eastAsia="ja-JP"/>
+        </w:rPr>
+      </w:pPr>
+      <w:r>
+        <w:rPr>
+          <w:lang w:val="en-US" w:eastAsia="ja-JP"/>
+        </w:rPr>
+        <w:t>Properties</w:t>
+      </w:r>
+    </w:p>
+    <w:p>
+      <w:pPr>
+        <w:pStyle w:val="Subtitle"/>
+        <w:rPr>
+          <w:rFonts w:asciiTheme="minorHAnsi" w:eastAsiaTheme="minorHAnsi" w:hAnsiTheme="minorHAnsi" w:cstheme="minorBidi"/>
+          <w:i w:val="0"/>
+          <w:iCs w:val="0"/>
+          <w:color w:val="auto"/>
+          <w:spacing w:val="0"/>
+          <w:sz w:val="22"/>
+          <w:szCs w:val="22"/>
+        </w:rPr>
+      </w:pPr>
+    </w:p>
+    <w:p>
+      <w:pPr>
+        <w:pStyle w:val="ListParagraph"/>
+        <w:numPr>
+          <w:ilvl w:val="0"/>
+          <w:numId w:val="1"/>
+        </w:numPr>
+        <w:rPr>
+          <w:lang w:val="en-US" w:eastAsia="ja-JP"/>
+        </w:rPr>
+      </w:pPr>
+      <w:r>
+        <w:rPr>
+          <w:lang w:val="en-US" w:eastAsia="ja-JP"/>
+        </w:rPr>
+        <w:t xml:space="preserve">Name: </w:t>
+      </w:r>
+      <w:r>
+        <w:rPr>
+          <w:b/>
+          <w:lang w:val="en-US" w:eastAsia="ja-JP"/>
+        </w:rPr>
+        <w:t>dimensions</w:t>
+      </w:r>
+    </w:p>
+    <w:p>
+      <w:pPr>
+        <w:pStyle w:val="ListParagraph"/>
+        <w:rPr>
+          <w:lang w:val="en-US" w:eastAsia="ja-JP"/>
+        </w:rPr>
+      </w:pPr>
+      <w:r>
+        <w:rPr>
+          <w:lang w:val="en-US" w:eastAsia="ja-JP"/>
+        </w:rPr>
+        <w:t xml:space="preserve">Type: </w:t>
+      </w:r>
+      <w:r>
+        <w:rPr>
+          <w:color w:val="FFC000"/>
+          <w:lang w:val="en-US" w:eastAsia="ja-JP"/>
+        </w:rPr>
+        <w:t>Integer tuple</w:t>
+      </w:r>
+    </w:p>
+    <w:p>
+      <w:pPr>
+        <w:pStyle w:val="ListParagraph"/>
+        <w:rPr>
+          <w:lang w:val="en-US" w:eastAsia="ja-JP"/>
+        </w:rPr>
+      </w:pPr>
+      <w:r>
+        <w:rPr>
+          <w:lang w:val="en-US" w:eastAsia="ja-JP"/>
+        </w:rPr>
+        <w:t>Action: Gets/sets (width, height) dimensions in pixels</w:t>
+      </w:r>
+    </w:p>
+    <w:p>
+      <w:pPr>
+        <w:pStyle w:val="ListParagraph"/>
+        <w:rPr>
+          <w:lang w:val="en-US" w:eastAsia="ja-JP"/>
+        </w:rPr>
+      </w:pPr>
+    </w:p>
+    <w:p>
+      <w:pPr>
+        <w:pStyle w:val="ListParagraph"/>
+        <w:numPr>
+          <w:ilvl w:val="0"/>
+          <w:numId w:val="1"/>
+        </w:numPr>
+        <w:rPr>
+          <w:lang w:val="en-US" w:eastAsia="ja-JP"/>
+        </w:rPr>
+      </w:pPr>
+      <w:r>
+        <w:rPr>
+          <w:lang w:val="en-US" w:eastAsia="ja-JP"/>
+        </w:rPr>
+        <w:t xml:space="preserve">Name: </w:t>
+      </w:r>
+      <w:r>
+        <w:rPr>
+          <w:b/>
+          <w:lang w:val="en-US" w:eastAsia="ja-JP"/>
+        </w:rPr>
+        <w:t>width</w:t>
+      </w:r>
+    </w:p>
+    <w:p>
+      <w:pPr>
+        <w:pStyle w:val="ListParagraph"/>
+        <w:rPr>
+          <w:lang w:val="en-US" w:eastAsia="ja-JP"/>
+        </w:rPr>
+      </w:pPr>
+      <w:r>
+        <w:rPr>
+          <w:lang w:val="en-US" w:eastAsia="ja-JP"/>
+        </w:rPr>
+        <w:t xml:space="preserve">Type: </w:t>
+      </w:r>
+      <w:r>
+        <w:rPr>
+          <w:color w:val="00B0F0"/>
+          <w:lang w:val="en-US" w:eastAsia="ja-JP"/>
+        </w:rPr>
+        <w:t>Integer</w:t>
+      </w:r>
+    </w:p>
+    <w:p>
+      <w:pPr>
+        <w:pStyle w:val="ListParagraph"/>
+        <w:rPr>
+          <w:lang w:val="en-US" w:eastAsia="ja-JP"/>
+        </w:rPr>
+      </w:pPr>
+      <w:r>
+        <w:rPr>
+          <w:lang w:val="en-US" w:eastAsia="ja-JP"/>
+        </w:rPr>
+        <w:t>Action: Gets/sets width in pixels</w:t>
+      </w:r>
+    </w:p>
+    <w:p>
+      <w:pPr>
+        <w:pStyle w:val="ListParagraph"/>
+        <w:rPr>
+          <w:lang w:val="en-US" w:eastAsia="ja-JP"/>
+        </w:rPr>
+      </w:pPr>
+    </w:p>
+    <w:p>
+      <w:pPr>
+        <w:pStyle w:val="ListParagraph"/>
+        <w:numPr>
+          <w:ilvl w:val="0"/>
+          <w:numId w:val="1"/>
+        </w:numPr>
+        <w:rPr>
+          <w:lang w:val="en-US" w:eastAsia="ja-JP"/>
+        </w:rPr>
+      </w:pPr>
+      <w:r>
+        <w:rPr>
+          <w:lang w:val="en-US" w:eastAsia="ja-JP"/>
+        </w:rPr>
+        <w:t xml:space="preserve">Name: </w:t>
+      </w:r>
+      <w:r>
+        <w:rPr>
+          <w:b/>
+          <w:lang w:val="en-US" w:eastAsia="ja-JP"/>
+        </w:rPr>
+        <w:t>height</w:t>
+      </w:r>
+    </w:p>
+    <w:p>
+      <w:pPr>
+        <w:pStyle w:val="ListParagraph"/>
+        <w:rPr>
+          <w:lang w:val="en-US" w:eastAsia="ja-JP"/>
+        </w:rPr>
+      </w:pPr>
+      <w:r>
+        <w:rPr>
+          <w:lang w:val="en-US" w:eastAsia="ja-JP"/>
+        </w:rPr>
+        <w:t xml:space="preserve">Type: </w:t>
+      </w:r>
+      <w:r>
+        <w:rPr>
+          <w:color w:val="00B0F0"/>
+          <w:lang w:val="en-US" w:eastAsia="ja-JP"/>
+        </w:rPr>
+        <w:t>Integer</w:t>
+      </w:r>
+    </w:p>
+    <w:p>
+      <w:pPr>
+        <w:pStyle w:val="ListParagraph"/>
+        <w:rPr>
+          <w:lang w:val="en-US" w:eastAsia="ja-JP"/>
+        </w:rPr>
+      </w:pPr>
+      <w:r>
+        <w:rPr>
+          <w:lang w:val="en-US" w:eastAsia="ja-JP"/>
+        </w:rPr>
+        <w:t>Action: Gets/sets height in pixels</w:t>
+      </w:r>
+    </w:p>
+    <w:p>
+      <w:pPr>
+        <w:pStyle w:val="ListParagraph"/>
+        <w:rPr>
+          <w:lang w:val="en-US" w:eastAsia="ja-JP"/>
+        </w:rPr>
+      </w:pPr>
+    </w:p>
+    <w:p>
+      <w:pPr>
+        <w:pStyle w:val="ListParagraph"/>
+        <w:numPr>
+          <w:ilvl w:val="0"/>
+          <w:numId w:val="1"/>
+        </w:numPr>
+        <w:rPr>
+          <w:lang w:val="en-US" w:eastAsia="ja-JP"/>
+        </w:rPr>
+      </w:pPr>
+      <w:r>
+        <w:rPr>
+          <w:lang w:val="en-US" w:eastAsia="ja-JP"/>
+        </w:rPr>
+        <w:t xml:space="preserve">Name: </w:t>
+      </w:r>
+      <w:r>
+        <w:rPr>
+          <w:b/>
+          <w:lang w:val="en-US" w:eastAsia="ja-JP"/>
+        </w:rPr>
+        <w:t>position</w:t>
+      </w:r>
+    </w:p>
+    <w:p>
+      <w:pPr>
+        <w:pStyle w:val="ListParagraph"/>
+        <w:rPr>
+          <w:lang w:val="en-US" w:eastAsia="ja-JP"/>
+        </w:rPr>
+      </w:pPr>
+      <w:r>
+        <w:rPr>
+          <w:lang w:val="en-US" w:eastAsia="ja-JP"/>
+        </w:rPr>
+        <w:t xml:space="preserve">Type: </w:t>
+      </w:r>
+      <w:r>
+        <w:rPr>
+          <w:color w:val="FFC000"/>
+          <w:lang w:val="en-US" w:eastAsia="ja-JP"/>
+        </w:rPr>
+        <w:t>Integer tuple</w:t>
+      </w:r>
+    </w:p>
+    <w:p>
+      <w:pPr>
+        <w:pStyle w:val="ListParagraph"/>
+        <w:rPr>
+          <w:lang w:val="en-US" w:eastAsia="ja-JP"/>
+        </w:rPr>
+      </w:pPr>
+      <w:r>
+        <w:rPr>
+          <w:lang w:val="en-US" w:eastAsia="ja-JP"/>
+        </w:rPr>
+        <w:t>Action: Gets/sets (top, left) position in pixels</w:t>
+      </w:r>
+    </w:p>
+    <w:p>
+      <w:pPr>
+        <w:pStyle w:val="ListParagraph"/>
+        <w:rPr>
+          <w:lang w:val="en-US" w:eastAsia="ja-JP"/>
+        </w:rPr>
+      </w:pPr>
+    </w:p>
+    <w:p>
+      <w:pPr>
+        <w:pStyle w:val="ListParagraph"/>
+        <w:numPr>
+          <w:ilvl w:val="0"/>
+          <w:numId w:val="1"/>
+        </w:numPr>
+        <w:rPr>
+          <w:lang w:val="en-US" w:eastAsia="ja-JP"/>
+        </w:rPr>
+      </w:pPr>
+      <w:r>
+        <w:rPr>
+          <w:lang w:val="en-US" w:eastAsia="ja-JP"/>
+        </w:rPr>
+        <w:t xml:space="preserve">Name: </w:t>
+      </w:r>
+      <w:r>
+        <w:rPr>
+          <w:b/>
+          <w:lang w:val="en-US" w:eastAsia="ja-JP"/>
+        </w:rPr>
+        <w:t>top</w:t>
+      </w:r>
+    </w:p>
+    <w:p>
+      <w:pPr>
+        <w:pStyle w:val="ListParagraph"/>
+        <w:rPr>
+          <w:lang w:val="en-US" w:eastAsia="ja-JP"/>
+        </w:rPr>
+      </w:pPr>
+      <w:r>
+        <w:rPr>
+          <w:lang w:val="en-US" w:eastAsia="ja-JP"/>
+        </w:rPr>
+        <w:t xml:space="preserve">Type: </w:t>
+      </w:r>
+      <w:r>
+        <w:rPr>
+          <w:color w:val="00B0F0"/>
+          <w:lang w:val="en-US" w:eastAsia="ja-JP"/>
+        </w:rPr>
+        <w:t>Integer</w:t>
+      </w:r>
+    </w:p>
+    <w:p>
+      <w:pPr>
+        <w:pStyle w:val="ListParagraph"/>
+        <w:rPr>
+          <w:lang w:val="en-US" w:eastAsia="ja-JP"/>
+        </w:rPr>
+      </w:pPr>
+      <w:r>
+        <w:rPr>
+          <w:lang w:val="en-US" w:eastAsia="ja-JP"/>
+        </w:rPr>
+        <w:t>Action: Gets/sets top offset in pixels</w:t>
+      </w:r>
+    </w:p>
+    <w:p>
+      <w:pPr>
+        <w:pStyle w:val="ListParagraph"/>
+        <w:rPr>
+          <w:lang w:val="en-US" w:eastAsia="ja-JP"/>
+        </w:rPr>
+      </w:pPr>
+    </w:p>
+    <w:p>
+      <w:pPr>
+        <w:pStyle w:val="ListParagraph"/>
+        <w:numPr>
+          <w:ilvl w:val="0"/>
+          <w:numId w:val="1"/>
+        </w:numPr>
+        <w:rPr>
+          <w:lang w:val="en-US" w:eastAsia="ja-JP"/>
+        </w:rPr>
+      </w:pPr>
+      <w:r>
+        <w:rPr>
+          <w:lang w:val="en-US" w:eastAsia="ja-JP"/>
+        </w:rPr>
+        <w:t xml:space="preserve">Name: </w:t>
+      </w:r>
+      <w:r>
+        <w:rPr>
+          <w:b/>
+          <w:lang w:val="en-US" w:eastAsia="ja-JP"/>
+        </w:rPr>
+        <w:t>left</w:t>
+      </w:r>
+    </w:p>
+    <w:p>
+      <w:pPr>
+        <w:pStyle w:val="ListParagraph"/>
+        <w:rPr>
+          <w:lang w:val="en-US" w:eastAsia="ja-JP"/>
+        </w:rPr>
+      </w:pPr>
+      <w:r>
+        <w:rPr>
+          <w:lang w:val="en-US" w:eastAsia="ja-JP"/>
+        </w:rPr>
+        <w:t xml:space="preserve">Type: </w:t>
+      </w:r>
+      <w:r>
+        <w:rPr>
+          <w:color w:val="00B0F0"/>
+          <w:lang w:val="en-US" w:eastAsia="ja-JP"/>
+        </w:rPr>
+        <w:t>Integer</w:t>
+      </w:r>
+    </w:p>
+    <w:p>
+      <w:pPr>
+        <w:pStyle w:val="ListParagraph"/>
+        <w:rPr>
+          <w:lang w:val="en-US" w:eastAsia="ja-JP"/>
+        </w:rPr>
+      </w:pPr>
+      <w:r>
+        <w:rPr>
+          <w:lang w:val="en-US" w:eastAsia="ja-JP"/>
+        </w:rPr>
+        <w:t>Action: Gets/sets left offset in pixels</w:t>
+      </w:r>
+    </w:p>
+    <w:p>
+      <w:pPr>
+        <w:pStyle w:val="ListParagraph"/>
+        <w:rPr>
+          <w:lang w:val="en-US" w:eastAsia="ja-JP"/>
+        </w:rPr>
+      </w:pPr>
+    </w:p>
+    <w:p>
+      <w:pPr>
+        <w:pStyle w:val="ListParagraph"/>
+        <w:numPr>
+          <w:ilvl w:val="0"/>
+          <w:numId w:val="1"/>
+        </w:numPr>
+        <w:rPr>
+          <w:lang w:val="en-US" w:eastAsia="ja-JP"/>
+        </w:rPr>
+      </w:pPr>
+      <w:r>
+        <w:rPr>
+          <w:lang w:val="en-US" w:eastAsia="ja-JP"/>
+        </w:rPr>
+        <w:t xml:space="preserve">Name: </w:t>
+      </w:r>
+      <w:proofErr w:type="spellStart"/>
+      <w:r>
+        <w:rPr>
+          <w:b/>
+          <w:lang w:val="en-US" w:eastAsia="ja-JP"/>
+        </w:rPr>
+        <w:t>background_image</w:t>
+      </w:r>
+      <w:proofErr w:type="spellEnd"/>
+    </w:p>
+    <w:p>
+      <w:pPr>
+        <w:pStyle w:val="ListParagraph"/>
+        <w:rPr>
+          <w:lang w:val="en-US" w:eastAsia="ja-JP"/>
+        </w:rPr>
+      </w:pPr>
+      <w:r>
+        <w:rPr>
+          <w:lang w:val="en-US" w:eastAsia="ja-JP"/>
+        </w:rPr>
+        <w:t xml:space="preserve">Type: </w:t>
+      </w:r>
+      <w:r>
+        <w:rPr>
+          <w:color w:val="00B050"/>
+          <w:lang w:val="en-US" w:eastAsia="ja-JP"/>
+        </w:rPr>
+        <w:t>String</w:t>
+      </w:r>
+    </w:p>
+    <w:p>
+      <w:pPr>
+        <w:pStyle w:val="ListParagraph"/>
+        <w:rPr>
+          <w:lang w:val="en-US" w:eastAsia="ja-JP"/>
+        </w:rPr>
+      </w:pPr>
+      <w:r>
+        <w:rPr>
+          <w:lang w:val="en-US" w:eastAsia="ja-JP"/>
+        </w:rPr>
+        <w:t>Action: Gets/sets a path to an image</w:t>
+      </w:r>
+    </w:p>
+    <w:p>
+      <w:pPr>
+        <w:pStyle w:val="ListParagraph"/>
+        <w:numPr>
+          <w:ilvl w:val="0"/>
+          <w:numId w:val="1"/>
+        </w:numPr>
+        <w:rPr>
+          <w:lang w:val="en-US" w:eastAsia="ja-JP"/>
+        </w:rPr>
+      </w:pPr>
+      <w:r>
+        <w:rPr>
+          <w:lang w:val="en-US" w:eastAsia="ja-JP"/>
+        </w:rPr>
+        <w:lastRenderedPageBreak/>
+        <w:t xml:space="preserve">Name: </w:t>
+      </w:r>
+      <w:proofErr w:type="spellStart"/>
+      <w:r>
+        <w:rPr>
+          <w:b/>
+          <w:lang w:val="en-US" w:eastAsia="ja-JP"/>
+        </w:rPr>
+        <w:t>background_color</w:t>
+      </w:r>
+      <w:proofErr w:type="spellEnd"/>
+    </w:p>
+    <w:p>
+      <w:pPr>
+        <w:pStyle w:val="ListParagraph"/>
+        <w:rPr>
+          <w:lang w:val="en-US" w:eastAsia="ja-JP"/>
+        </w:rPr>
+      </w:pPr>
+      <w:r>
+        <w:rPr>
+          <w:lang w:val="en-US" w:eastAsia="ja-JP"/>
+        </w:rPr>
+        <w:t xml:space="preserve">Type: </w:t>
+      </w:r>
+      <w:r>
+        <w:rPr>
+          <w:color w:val="00B050"/>
+          <w:lang w:val="en-US" w:eastAsia="ja-JP"/>
+        </w:rPr>
+        <w:t>String</w:t>
+      </w:r>
+      <w:r>
+        <w:rPr>
+          <w:lang w:val="en-US" w:eastAsia="ja-JP"/>
+        </w:rPr>
+        <w:t>/</w:t>
+      </w:r>
+      <w:r>
+        <w:rPr>
+          <w:color w:val="FFC000"/>
+          <w:lang w:val="en-US" w:eastAsia="ja-JP"/>
+        </w:rPr>
+        <w:t>RGB tuple</w:t>
+      </w:r>
+    </w:p>
+    <w:p>
+      <w:pPr>
+        <w:pStyle w:val="ListParagraph"/>
+        <w:rPr>
+          <w:lang w:val="en-US" w:eastAsia="ja-JP"/>
+        </w:rPr>
+      </w:pPr>
+      <w:r>
+        <w:rPr>
+          <w:lang w:val="en-US" w:eastAsia="ja-JP"/>
+        </w:rPr>
+        <w:t>Action: Gets/sets a color value accepted by the color parser</w:t>
+      </w:r>
+    </w:p>
+    <w:p>
+      <w:pPr>
+        <w:pStyle w:val="ListParagraph"/>
+        <w:rPr>
+          <w:lang w:val="en-US" w:eastAsia="ja-JP"/>
+        </w:rPr>
+      </w:pPr>
+    </w:p>
+    <w:p>
+      <w:pPr>
+        <w:pStyle w:val="ListParagraph"/>
+        <w:numPr>
+          <w:ilvl w:val="0"/>
+          <w:numId w:val="1"/>
+        </w:numPr>
+        <w:rPr>
+          <w:lang w:val="en-US" w:eastAsia="ja-JP"/>
+        </w:rPr>
+      </w:pPr>
+      <w:r>
+        <w:rPr>
+          <w:lang w:val="en-US" w:eastAsia="ja-JP"/>
+        </w:rPr>
+        <w:t xml:space="preserve">Name: </w:t>
+      </w:r>
+      <w:r>
+        <w:rPr>
+          <w:b/>
+          <w:lang w:val="en-US" w:eastAsia="ja-JP"/>
+        </w:rPr>
+        <w:t>color</w:t>
+      </w:r>
+    </w:p>
+    <w:p>
+      <w:pPr>
+        <w:pStyle w:val="ListParagraph"/>
+        <w:rPr>
+          <w:lang w:val="en-US" w:eastAsia="ja-JP"/>
+        </w:rPr>
+      </w:pPr>
+      <w:r>
+        <w:rPr>
+          <w:lang w:val="en-US" w:eastAsia="ja-JP"/>
+        </w:rPr>
+        <w:t xml:space="preserve">Type: </w:t>
+      </w:r>
+      <w:r>
+        <w:rPr>
+          <w:color w:val="00B050"/>
+          <w:lang w:val="en-US" w:eastAsia="ja-JP"/>
+        </w:rPr>
+        <w:t>String</w:t>
+      </w:r>
+      <w:r>
+        <w:rPr>
+          <w:lang w:val="en-US" w:eastAsia="ja-JP"/>
+        </w:rPr>
+        <w:t>/</w:t>
+      </w:r>
+      <w:r>
+        <w:rPr>
+          <w:color w:val="FFC000"/>
+          <w:lang w:val="en-US" w:eastAsia="ja-JP"/>
+        </w:rPr>
+        <w:t>RGB tuple</w:t>
+      </w:r>
+    </w:p>
+    <w:p>
+      <w:pPr>
+        <w:pStyle w:val="ListParagraph"/>
+        <w:rPr>
+          <w:lang w:val="en-US" w:eastAsia="ja-JP"/>
+        </w:rPr>
+      </w:pPr>
+      <w:r>
+        <w:rPr>
+          <w:lang w:val="en-US" w:eastAsia="ja-JP"/>
+        </w:rPr>
+        <w:t>Action: Gets/sets a color value accepted by the color parser</w:t>
+      </w:r>
+    </w:p>
+    <w:p>
+      <w:pPr>
+        <w:pStyle w:val="ListParagraph"/>
+        <w:rPr>
+          <w:lang w:val="en-US" w:eastAsia="ja-JP"/>
+        </w:rPr>
+      </w:pPr>
+    </w:p>
+    <w:p>
+      <w:pPr>
+        <w:pStyle w:val="ListParagraph"/>
+        <w:numPr>
+          <w:ilvl w:val="0"/>
+          <w:numId w:val="1"/>
+        </w:numPr>
+        <w:rPr>
+          <w:lang w:val="en-US" w:eastAsia="ja-JP"/>
+        </w:rPr>
+      </w:pPr>
+      <w:r>
+        <w:rPr>
+          <w:lang w:val="en-US" w:eastAsia="ja-JP"/>
+        </w:rPr>
+        <w:t xml:space="preserve">Name: </w:t>
+      </w:r>
+      <w:proofErr w:type="spellStart"/>
+      <w:r>
+        <w:rPr>
+          <w:b/>
+          <w:lang w:val="en-US" w:eastAsia="ja-JP"/>
+        </w:rPr>
+        <w:t>font_size</w:t>
+      </w:r>
+      <w:proofErr w:type="spellEnd"/>
+    </w:p>
+    <w:p>
+      <w:pPr>
+        <w:pStyle w:val="ListParagraph"/>
+        <w:rPr>
+          <w:lang w:val="en-US" w:eastAsia="ja-JP"/>
+        </w:rPr>
+      </w:pPr>
+      <w:r>
+        <w:rPr>
+          <w:lang w:val="en-US" w:eastAsia="ja-JP"/>
+        </w:rPr>
+        <w:t xml:space="preserve">Type: </w:t>
+      </w:r>
+      <w:r>
+        <w:rPr>
+          <w:color w:val="00B0F0"/>
+          <w:lang w:val="en-US" w:eastAsia="ja-JP"/>
+        </w:rPr>
+        <w:t>Integer</w:t>
+      </w:r>
+    </w:p>
+    <w:p>
+      <w:pPr>
+        <w:pStyle w:val="ListParagraph"/>
+        <w:rPr>
+          <w:lang w:val="en-US" w:eastAsia="ja-JP"/>
+        </w:rPr>
+      </w:pPr>
+      <w:r>
+        <w:rPr>
+          <w:lang w:val="en-US" w:eastAsia="ja-JP"/>
+        </w:rPr>
+        <w:t>Action: Gets/sets a point size value for the font size</w:t>
+      </w:r>
+    </w:p>
+    <w:p>
+      <w:pPr>
+        <w:pStyle w:val="ListParagraph"/>
+        <w:rPr>
+          <w:lang w:val="en-US" w:eastAsia="ja-JP"/>
+        </w:rPr>
+      </w:pPr>
+    </w:p>
+    <w:p>
+      <w:pPr>
+        <w:pStyle w:val="ListParagraph"/>
+        <w:numPr>
+          <w:ilvl w:val="0"/>
+          <w:numId w:val="1"/>
+        </w:numPr>
+        <w:rPr>
+          <w:lang w:val="en-US" w:eastAsia="ja-JP"/>
+        </w:rPr>
+      </w:pPr>
+      <w:r>
+        <w:rPr>
+          <w:lang w:val="en-US" w:eastAsia="ja-JP"/>
+        </w:rPr>
+        <w:t xml:space="preserve">Name: </w:t>
+      </w:r>
+      <w:proofErr w:type="spellStart"/>
+      <w:r>
+        <w:rPr>
+          <w:b/>
+          <w:lang w:val="en-US" w:eastAsia="ja-JP"/>
+        </w:rPr>
+        <w:t>font_family</w:t>
+      </w:r>
+      <w:proofErr w:type="spellEnd"/>
+    </w:p>
+    <w:p>
+      <w:pPr>
+        <w:pStyle w:val="ListParagraph"/>
+        <w:rPr>
+          <w:lang w:val="en-US" w:eastAsia="ja-JP"/>
+        </w:rPr>
+      </w:pPr>
+      <w:r>
+        <w:rPr>
+          <w:lang w:val="en-US" w:eastAsia="ja-JP"/>
+        </w:rPr>
+        <w:t xml:space="preserve">Type: </w:t>
+      </w:r>
+      <w:r>
+        <w:rPr>
+          <w:color w:val="00B050"/>
+          <w:lang w:val="en-US" w:eastAsia="ja-JP"/>
+        </w:rPr>
+        <w:t>String</w:t>
+      </w:r>
+    </w:p>
+    <w:p>
+      <w:pPr>
+        <w:pStyle w:val="ListParagraph"/>
+        <w:rPr>
+          <w:lang w:val="en-US" w:eastAsia="ja-JP"/>
+        </w:rPr>
+      </w:pPr>
+      <w:r>
+        <w:rPr>
+          <w:lang w:val="en-US" w:eastAsia="ja-JP"/>
+        </w:rPr>
+        <w:t>Action: Gets/sets the font family for the text</w:t>
+      </w:r>
+    </w:p>
+    <w:p>
+      <w:pPr>
+        <w:pStyle w:val="ListParagraph"/>
+        <w:rPr>
+          <w:lang w:val="en-US" w:eastAsia="ja-JP"/>
+        </w:rPr>
+      </w:pPr>
+    </w:p>
+    <w:p>
+      <w:pPr>
+        <w:pStyle w:val="ListParagraph"/>
+        <w:numPr>
+          <w:ilvl w:val="0"/>
+          <w:numId w:val="1"/>
+        </w:numPr>
+        <w:rPr>
+          <w:lang w:val="en-US" w:eastAsia="ja-JP"/>
+        </w:rPr>
+      </w:pPr>
+      <w:r>
+        <w:rPr>
+          <w:lang w:val="en-US" w:eastAsia="ja-JP"/>
+        </w:rPr>
+        <w:t xml:space="preserve">Name: </w:t>
+      </w:r>
+      <w:proofErr w:type="spellStart"/>
+      <w:r>
+        <w:rPr>
+          <w:b/>
+          <w:lang w:val="en-US" w:eastAsia="ja-JP"/>
+        </w:rPr>
+        <w:t>text_align</w:t>
+      </w:r>
+      <w:proofErr w:type="spellEnd"/>
+    </w:p>
+    <w:p>
+      <w:pPr>
+        <w:pStyle w:val="ListParagraph"/>
+        <w:rPr>
+          <w:lang w:val="en-US" w:eastAsia="ja-JP"/>
+        </w:rPr>
+      </w:pPr>
+      <w:r>
+        <w:rPr>
+          <w:lang w:val="en-US" w:eastAsia="ja-JP"/>
+        </w:rPr>
+        <w:t xml:space="preserve">Type: </w:t>
+      </w:r>
+      <w:r>
+        <w:rPr>
+          <w:color w:val="00B050"/>
+          <w:lang w:val="en-US" w:eastAsia="ja-JP"/>
+        </w:rPr>
+        <w:t>String</w:t>
+      </w:r>
+    </w:p>
+    <w:p>
+      <w:pPr>
+        <w:pStyle w:val="ListParagraph"/>
+        <w:rPr>
+          <w:lang w:val="en-US" w:eastAsia="ja-JP"/>
+        </w:rPr>
+      </w:pPr>
+      <w:r>
+        <w:rPr>
+          <w:lang w:val="en-US" w:eastAsia="ja-JP"/>
+        </w:rPr>
+        <w:t>Action: Gets/sets the text align string</w:t>
+      </w:r>
+    </w:p>
+    <w:p>
+      <w:pPr>
+        <w:pStyle w:val="ListParagraph"/>
+        <w:rPr>
+          <w:lang w:val="en-US" w:eastAsia="ja-JP"/>
+        </w:rPr>
+      </w:pPr>
+    </w:p>
+    <w:p>
+      <w:pPr>
+        <w:pStyle w:val="ListParagraph"/>
+        <w:numPr>
+          <w:ilvl w:val="0"/>
+          <w:numId w:val="1"/>
+        </w:numPr>
+        <w:rPr>
+          <w:lang w:val="en-US" w:eastAsia="ja-JP"/>
+        </w:rPr>
+      </w:pPr>
+      <w:r>
+        <w:rPr>
+          <w:lang w:val="en-US" w:eastAsia="ja-JP"/>
+        </w:rPr>
+        <w:t xml:space="preserve">Name: </w:t>
+      </w:r>
+      <w:proofErr w:type="spellStart"/>
+      <w:r>
+        <w:rPr>
+          <w:b/>
+          <w:lang w:val="en-US" w:eastAsia="ja-JP"/>
+        </w:rPr>
+        <w:t>vertical_align</w:t>
+      </w:r>
+      <w:proofErr w:type="spellEnd"/>
+    </w:p>
+    <w:p>
+      <w:pPr>
+        <w:pStyle w:val="ListParagraph"/>
+        <w:rPr>
+          <w:lang w:val="en-US" w:eastAsia="ja-JP"/>
+        </w:rPr>
+      </w:pPr>
+      <w:r>
+        <w:rPr>
+          <w:lang w:val="en-US" w:eastAsia="ja-JP"/>
+        </w:rPr>
+        <w:t xml:space="preserve">Type: </w:t>
+      </w:r>
+      <w:r>
+        <w:rPr>
+          <w:color w:val="00B050"/>
+          <w:lang w:val="en-US" w:eastAsia="ja-JP"/>
+        </w:rPr>
+        <w:t>String</w:t>
+      </w:r>
+    </w:p>
+    <w:p>
+      <w:pPr>
+        <w:pStyle w:val="ListParagraph"/>
+        <w:rPr>
+          <w:lang w:val="en-US" w:eastAsia="ja-JP"/>
+        </w:rPr>
+      </w:pPr>
+      <w:r>
+        <w:rPr>
+          <w:lang w:val="en-US" w:eastAsia="ja-JP"/>
+        </w:rPr>
+        <w:t>Action: Gets/sets the vertical align</w:t>
+      </w:r>
+    </w:p>
+    <w:p>
+      <w:pPr>
+        <w:pStyle w:val="ListParagraph"/>
+        <w:rPr>
+          <w:lang w:val="en-US" w:eastAsia="ja-JP"/>
+        </w:rPr>
+      </w:pPr>
+    </w:p>
+    <w:p>
+      <w:pPr>
+        <w:pStyle w:val="ListParagraph"/>
+        <w:numPr>
+          <w:ilvl w:val="0"/>
+          <w:numId w:val="1"/>
+        </w:numPr>
+        <w:rPr>
+          <w:lang w:val="en-US" w:eastAsia="ja-JP"/>
+        </w:rPr>
+      </w:pPr>
+      <w:r>
+        <w:rPr>
+          <w:lang w:val="en-US" w:eastAsia="ja-JP"/>
+        </w:rPr>
+        <w:t xml:space="preserve">Name: </w:t>
+      </w:r>
+      <w:r>
+        <w:rPr>
+          <w:b/>
+          <w:lang w:val="en-US" w:eastAsia="ja-JP"/>
+        </w:rPr>
+        <w:t>visibility</w:t>
+      </w:r>
+    </w:p>
+    <w:p>
+      <w:pPr>
+        <w:pStyle w:val="ListParagraph"/>
+        <w:rPr>
+          <w:color w:val="00B050"/>
+          <w:lang w:val="en-US" w:eastAsia="ja-JP"/>
+        </w:rPr>
+      </w:pPr>
+      <w:r>
+        <w:rPr>
+          <w:lang w:val="en-US" w:eastAsia="ja-JP"/>
+        </w:rPr>
+        <w:t xml:space="preserve">Type: </w:t>
+      </w:r>
+      <w:r>
+        <w:rPr>
+          <w:color w:val="00B050"/>
+          <w:lang w:val="en-US" w:eastAsia="ja-JP"/>
+        </w:rPr>
+        <w:t>String</w:t>
+      </w:r>
+    </w:p>
+    <w:p>
+      <w:pPr>
+        <w:pStyle w:val="ListParagraph"/>
+        <w:rPr>
+          <w:lang w:val="en-US" w:eastAsia="ja-JP"/>
+        </w:rPr>
+      </w:pPr>
+      <w:r>
+        <w:rPr>
+          <w:lang w:val="en-US" w:eastAsia="ja-JP"/>
+        </w:rPr>
+        <w:t>Action: Gets/sets the visibility</w:t>
+      </w:r>
+    </w:p>
+    <w:p>
+      <w:pPr>
+        <w:pStyle w:val="ListParagraph"/>
+        <w:rPr>
+          <w:lang w:val="en-US" w:eastAsia="ja-JP"/>
+        </w:rPr>
+      </w:pPr>
+    </w:p>
+    <w:p>
+      <w:pPr>
+        <w:pStyle w:val="ListParagraph"/>
+        <w:numPr>
+          <w:ilvl w:val="0"/>
+          <w:numId w:val="1"/>
+        </w:numPr>
+        <w:rPr>
+          <w:lang w:val="en-US" w:eastAsia="ja-JP"/>
+        </w:rPr>
+      </w:pPr>
+      <w:r>
+        <w:rPr>
+          <w:lang w:val="en-US" w:eastAsia="ja-JP"/>
+        </w:rPr>
+        <w:t xml:space="preserve">Name: </w:t>
+      </w:r>
+      <w:proofErr w:type="spellStart"/>
+      <w:r>
+        <w:rPr>
+          <w:b/>
+          <w:lang w:val="en-US" w:eastAsia="ja-JP"/>
+        </w:rPr>
+        <w:t>xml_node</w:t>
+      </w:r>
       <w:bookmarkStart w:id="0" w:name="_GoBack"/>
       <w:bookmarkEnd w:id="0"/>
-    </w:p>
-    <w:p>
-      <w:pPr>
-        <w:pStyle w:val="Title"/>
-      </w:pPr>
-      <w:r>
-        <w:t>Styling Manager</w:t>
-      </w:r>
-    </w:p>
-    <w:p>
-      <w:pPr>
-        <w:rPr>
-          <w:lang w:val="en-US" w:eastAsia="ja-JP"/>
-        </w:rPr>
-      </w:pPr>
-      <w:hyperlink r:id="rId6" w:history="1">
+      <w:proofErr w:type="spellEnd"/>
+    </w:p>
+    <w:p>
+      <w:pPr>
+        <w:pStyle w:val="ListParagraph"/>
+        <w:rPr>
+          <w:lang w:val="en-US" w:eastAsia="ja-JP"/>
+        </w:rPr>
+      </w:pPr>
+      <w:r>
+        <w:rPr>
+          <w:lang w:val="en-US" w:eastAsia="ja-JP"/>
+        </w:rPr>
+        <w:t xml:space="preserve">Type: </w:t>
+      </w:r>
+      <w:r>
+        <w:rPr>
+          <w:color w:val="FF0000"/>
+          <w:lang w:val="en-US" w:eastAsia="ja-JP"/>
+        </w:rPr>
+        <w:t>XML Node</w:t>
+      </w:r>
+    </w:p>
+    <w:p>
+      <w:pPr>
+        <w:pStyle w:val="ListParagraph"/>
+        <w:rPr>
+          <w:lang w:val="en-US" w:eastAsia="ja-JP"/>
+        </w:rPr>
+      </w:pPr>
+      <w:r>
+        <w:rPr>
+          <w:lang w:val="en-US" w:eastAsia="ja-JP"/>
+        </w:rPr>
+        <w:t>Action: Gets/sets the component XML configuration node</w:t>
+      </w:r>
+    </w:p>
+    <w:p>
+      <w:pPr>
+        <w:rPr>
+          <w:lang w:val="en-US"/>
+        </w:rPr>
+      </w:pPr>
+    </w:p>
+    <w:p>
+      <w:pPr>
+        <w:pStyle w:val="Heading2"/>
+        <w:rPr>
+          <w:lang w:val="en-US"/>
+        </w:rPr>
+      </w:pPr>
+      <w:r>
+        <w:rPr>
+          <w:lang w:val="en-US"/>
+        </w:rPr>
+        <w:t>References</w:t>
+      </w:r>
+    </w:p>
+    <w:p>
+      <w:pPr>
+        <w:rPr>
+          <w:rStyle w:val="Hyperlink"/>
+          <w:lang w:val="en-US" w:eastAsia="ja-JP"/>
+        </w:rPr>
+      </w:pPr>
+      <w:hyperlink r:id="rId7" w:history="1">
         <w:r>
           <w:rPr>
             <w:rStyle w:val="Hyperlink"/>
@@ -707,7 +3191,31 @@
           <w:lang w:val="en-US" w:eastAsia="ja-JP"/>
         </w:rPr>
       </w:pPr>
-    </w:p>
+      <w:hyperlink r:id="rId8" w:history="1">
+        <w:r>
+          <w:rPr>
+            <w:rStyle w:val="Hyperlink"/>
+            <w:lang w:val="en-US" w:eastAsia="ja-JP"/>
+          </w:rPr>
+          <w:t>http://en.wikipedia.org/wiki/List_of_colors</w:t>
+        </w:r>
+      </w:hyperlink>
+    </w:p>
+    <w:p>
+      <w:pPr>
+        <w:rPr>
+          <w:lang w:val="en-US" w:eastAsia="ja-JP"/>
+        </w:rPr>
+      </w:pPr>
+    </w:p>
+    <w:p>
+      <w:pPr>
+        <w:rPr>
+          <w:lang w:val="en-US" w:eastAsia="ja-JP"/>
+        </w:rPr>
+      </w:pPr>
+    </w:p>
+    <w:p/>
     <w:sectPr>
       <w:pgSz w:w="11906" w:h="16838"/>
       <w:pgMar w:top="1440" w:right="1440" w:bottom="1440" w:left="1440" w:header="708" w:footer="708" w:gutter="0"/>
@@ -718,6 +3226,127 @@
     </w:sectPr>
   </w:body>
 </w:document>
+</file>
+
+<file path=word/numbering.xml><?xml version="1.0" encoding="utf-8"?>
+<w:numbering xmlns:wpc="http://schemas.microsoft.com/office/word/2010/wordprocessingCanvas" xmlns:mc="http://schemas.openxmlformats.org/markup-compatibility/2006" xmlns:o="urn:schemas-microsoft-com:office:office" xmlns:r="http://schemas.openxmlformats.org/officeDocument/2006/relationships" xmlns:m="http://schemas.openxmlformats.org/officeDocument/2006/math" xmlns:v="urn:schemas-microsoft-com:vml" xmlns:wp14="http://schemas.microsoft.com/office/word/2010/wordprocessingDrawing" xmlns:wp="http://schemas.openxmlformats.org/drawingml/2006/wordprocessingDrawing" xmlns:w10="urn:schemas-microsoft-com:office:word" xmlns:w="http://schemas.openxmlformats.org/wordprocessingml/2006/main" xmlns:w14="http://schemas.microsoft.com/office/word/2010/wordml" xmlns:wpg="http://schemas.microsoft.com/office/word/2010/wordprocessingGroup" xmlns:wpi="http://schemas.microsoft.com/office/word/2010/wordprocessingInk" xmlns:wne="http://schemas.microsoft.com/office/word/2006/wordml" xmlns:wps="http://schemas.microsoft.com/office/word/2010/wordprocessingShape" mc:Ignorable="w14 wp14">
+  <w:abstractNum w:abstractNumId="0">
+    <w:nsid w:val="1C257340"/>
+    <w:multiLevelType w:val="hybridMultilevel"/>
+    <w:tmpl w:val="6BB8D2C8"/>
+    <w:lvl w:ilvl="0" w:tplc="04020001">
+      <w:start w:val="1"/>
+      <w:numFmt w:val="bullet"/>
+      <w:lvlText w:val=""/>
+      <w:lvlJc w:val="left"/>
+      <w:pPr>
+        <w:ind w:left="720" w:hanging="360"/>
+      </w:pPr>
+      <w:rPr>
+        <w:rFonts w:ascii="Symbol" w:hAnsi="Symbol" w:hint="default"/>
+      </w:rPr>
+    </w:lvl>
+    <w:lvl w:ilvl="1" w:tplc="04020003" w:tentative="1">
+      <w:start w:val="1"/>
+      <w:numFmt w:val="bullet"/>
+      <w:lvlText w:val="o"/>
+      <w:lvlJc w:val="left"/>
+      <w:pPr>
+        <w:ind w:left="1440" w:hanging="360"/>
+      </w:pPr>
+      <w:rPr>
+        <w:rFonts w:ascii="Courier New" w:hAnsi="Courier New" w:cs="Courier New" w:hint="default"/>
+      </w:rPr>
+    </w:lvl>
+    <w:lvl w:ilvl="2" w:tplc="04020005" w:tentative="1">
+      <w:start w:val="1"/>
+      <w:numFmt w:val="bullet"/>
+      <w:lvlText w:val=""/>
+      <w:lvlJc w:val="left"/>
+      <w:pPr>
+        <w:ind w:left="2160" w:hanging="360"/>
+      </w:pPr>
+      <w:rPr>
+        <w:rFonts w:ascii="Wingdings" w:hAnsi="Wingdings" w:hint="default"/>
+      </w:rPr>
+    </w:lvl>
+    <w:lvl w:ilvl="3" w:tplc="04020001" w:tentative="1">
+      <w:start w:val="1"/>
+      <w:numFmt w:val="bullet"/>
+      <w:lvlText w:val=""/>
+      <w:lvlJc w:val="left"/>
+      <w:pPr>
+        <w:ind w:left="2880" w:hanging="360"/>
+      </w:pPr>
+      <w:rPr>
+        <w:rFonts w:ascii="Symbol" w:hAnsi="Symbol" w:hint="default"/>
+      </w:rPr>
+    </w:lvl>
+    <w:lvl w:ilvl="4" w:tplc="04020003" w:tentative="1">
+      <w:start w:val="1"/>
+      <w:numFmt w:val="bullet"/>
+      <w:lvlText w:val="o"/>
+      <w:lvlJc w:val="left"/>
+      <w:pPr>
+        <w:ind w:left="3600" w:hanging="360"/>
+      </w:pPr>
+      <w:rPr>
+        <w:rFonts w:ascii="Courier New" w:hAnsi="Courier New" w:cs="Courier New" w:hint="default"/>
+      </w:rPr>
+    </w:lvl>
+    <w:lvl w:ilvl="5" w:tplc="04020005" w:tentative="1">
+      <w:start w:val="1"/>
+      <w:numFmt w:val="bullet"/>
+      <w:lvlText w:val=""/>
+      <w:lvlJc w:val="left"/>
+      <w:pPr>
+        <w:ind w:left="4320" w:hanging="360"/>
+      </w:pPr>
+      <w:rPr>
+        <w:rFonts w:ascii="Wingdings" w:hAnsi="Wingdings" w:hint="default"/>
+      </w:rPr>
+    </w:lvl>
+    <w:lvl w:ilvl="6" w:tplc="04020001" w:tentative="1">
+      <w:start w:val="1"/>
+      <w:numFmt w:val="bullet"/>
+      <w:lvlText w:val=""/>
+      <w:lvlJc w:val="left"/>
+      <w:pPr>
+        <w:ind w:left="5040" w:hanging="360"/>
+      </w:pPr>
+      <w:rPr>
+        <w:rFonts w:ascii="Symbol" w:hAnsi="Symbol" w:hint="default"/>
+      </w:rPr>
+    </w:lvl>
+    <w:lvl w:ilvl="7" w:tplc="04020003" w:tentative="1">
+      <w:start w:val="1"/>
+      <w:numFmt w:val="bullet"/>
+      <w:lvlText w:val="o"/>
+      <w:lvlJc w:val="left"/>
+      <w:pPr>
+        <w:ind w:left="5760" w:hanging="360"/>
+      </w:pPr>
+      <w:rPr>
+        <w:rFonts w:ascii="Courier New" w:hAnsi="Courier New" w:cs="Courier New" w:hint="default"/>
+      </w:rPr>
+    </w:lvl>
+    <w:lvl w:ilvl="8" w:tplc="04020005" w:tentative="1">
+      <w:start w:val="1"/>
+      <w:numFmt w:val="bullet"/>
+      <w:lvlText w:val=""/>
+      <w:lvlJc w:val="left"/>
+      <w:pPr>
+        <w:ind w:left="6480" w:hanging="360"/>
+      </w:pPr>
+      <w:rPr>
+        <w:rFonts w:ascii="Wingdings" w:hAnsi="Wingdings" w:hint="default"/>
+      </w:rPr>
+    </w:lvl>
+  </w:abstractNum>
+  <w:num w:numId="1">
+    <w:abstractNumId w:val="0"/>
+  </w:num>
+</w:numbering>
 </file>
 
 <file path=word/styles.xml><?xml version="1.0" encoding="utf-8"?>
@@ -879,6 +3508,7 @@
   <w:style w:type="paragraph" w:default="1" w:styleId="Normal">
     <w:name w:val="Normal"/>
     <w:qFormat/>
+    <w:rsid w:val="00545AB2"/>
   </w:style>
   <w:style w:type="paragraph" w:styleId="Heading1">
     <w:name w:val="heading 1"/>
@@ -901,6 +3531,30 @@
       <w:color w:val="365F91" w:themeColor="accent1" w:themeShade="BF"/>
       <w:sz w:val="28"/>
       <w:szCs w:val="28"/>
+    </w:rPr>
+  </w:style>
+  <w:style w:type="paragraph" w:styleId="Heading2">
+    <w:name w:val="heading 2"/>
+    <w:basedOn w:val="Normal"/>
+    <w:next w:val="Normal"/>
+    <w:link w:val="Heading2Char"/>
+    <w:uiPriority w:val="9"/>
+    <w:unhideWhenUsed/>
+    <w:qFormat/>
+    <w:rsid w:val="00BF5008"/>
+    <w:pPr>
+      <w:keepNext/>
+      <w:keepLines/>
+      <w:spacing w:before="200" w:after="0"/>
+      <w:outlineLvl w:val="1"/>
+    </w:pPr>
+    <w:rPr>
+      <w:rFonts w:asciiTheme="majorHAnsi" w:eastAsiaTheme="majorEastAsia" w:hAnsiTheme="majorHAnsi" w:cstheme="majorBidi"/>
+      <w:b/>
+      <w:bCs/>
+      <w:color w:val="4F81BD" w:themeColor="accent1"/>
+      <w:sz w:val="26"/>
+      <w:szCs w:val="26"/>
     </w:rPr>
   </w:style>
   <w:style w:type="character" w:default="1" w:styleId="DefaultParagraphFont">
@@ -1068,6 +3722,32 @@
       <w:szCs w:val="28"/>
     </w:rPr>
   </w:style>
+  <w:style w:type="character" w:customStyle="1" w:styleId="Heading2Char">
+    <w:name w:val="Heading 2 Char"/>
+    <w:basedOn w:val="DefaultParagraphFont"/>
+    <w:link w:val="Heading2"/>
+    <w:uiPriority w:val="9"/>
+    <w:rsid w:val="00BF5008"/>
+    <w:rPr>
+      <w:rFonts w:asciiTheme="majorHAnsi" w:eastAsiaTheme="majorEastAsia" w:hAnsiTheme="majorHAnsi" w:cstheme="majorBidi"/>
+      <w:b/>
+      <w:bCs/>
+      <w:color w:val="4F81BD" w:themeColor="accent1"/>
+      <w:sz w:val="26"/>
+      <w:szCs w:val="26"/>
+    </w:rPr>
+  </w:style>
+  <w:style w:type="paragraph" w:styleId="ListParagraph">
+    <w:name w:val="List Paragraph"/>
+    <w:basedOn w:val="Normal"/>
+    <w:uiPriority w:val="34"/>
+    <w:qFormat/>
+    <w:rsid w:val="002C7D15"/>
+    <w:pPr>
+      <w:ind w:left="720"/>
+      <w:contextualSpacing/>
+    </w:pPr>
+  </w:style>
 </w:styles>
 </file>
 
@@ -1230,6 +3910,7 @@
   <w:style w:type="paragraph" w:default="1" w:styleId="Normal">
     <w:name w:val="Normal"/>
     <w:qFormat/>
+    <w:rsid w:val="00545AB2"/>
   </w:style>
   <w:style w:type="paragraph" w:styleId="Heading1">
     <w:name w:val="heading 1"/>
@@ -1252,6 +3933,30 @@
       <w:color w:val="365F91" w:themeColor="accent1" w:themeShade="BF"/>
       <w:sz w:val="28"/>
       <w:szCs w:val="28"/>
+    </w:rPr>
+  </w:style>
+  <w:style w:type="paragraph" w:styleId="Heading2">
+    <w:name w:val="heading 2"/>
+    <w:basedOn w:val="Normal"/>
+    <w:next w:val="Normal"/>
+    <w:link w:val="Heading2Char"/>
+    <w:uiPriority w:val="9"/>
+    <w:unhideWhenUsed/>
+    <w:qFormat/>
+    <w:rsid w:val="00BF5008"/>
+    <w:pPr>
+      <w:keepNext/>
+      <w:keepLines/>
+      <w:spacing w:before="200" w:after="0"/>
+      <w:outlineLvl w:val="1"/>
+    </w:pPr>
+    <w:rPr>
+      <w:rFonts w:asciiTheme="majorHAnsi" w:eastAsiaTheme="majorEastAsia" w:hAnsiTheme="majorHAnsi" w:cstheme="majorBidi"/>
+      <w:b/>
+      <w:bCs/>
+      <w:color w:val="4F81BD" w:themeColor="accent1"/>
+      <w:sz w:val="26"/>
+      <w:szCs w:val="26"/>
     </w:rPr>
   </w:style>
   <w:style w:type="character" w:default="1" w:styleId="DefaultParagraphFont">
@@ -1418,6 +4123,32 @@
       <w:sz w:val="28"/>
       <w:szCs w:val="28"/>
     </w:rPr>
+  </w:style>
+  <w:style w:type="character" w:customStyle="1" w:styleId="Heading2Char">
+    <w:name w:val="Heading 2 Char"/>
+    <w:basedOn w:val="DefaultParagraphFont"/>
+    <w:link w:val="Heading2"/>
+    <w:uiPriority w:val="9"/>
+    <w:rsid w:val="00BF5008"/>
+    <w:rPr>
+      <w:rFonts w:asciiTheme="majorHAnsi" w:eastAsiaTheme="majorEastAsia" w:hAnsiTheme="majorHAnsi" w:cstheme="majorBidi"/>
+      <w:b/>
+      <w:bCs/>
+      <w:color w:val="4F81BD" w:themeColor="accent1"/>
+      <w:sz w:val="26"/>
+      <w:szCs w:val="26"/>
+    </w:rPr>
+  </w:style>
+  <w:style w:type="paragraph" w:styleId="ListParagraph">
+    <w:name w:val="List Paragraph"/>
+    <w:basedOn w:val="Normal"/>
+    <w:uiPriority w:val="34"/>
+    <w:qFormat/>
+    <w:rsid w:val="002C7D15"/>
+    <w:pPr>
+      <w:ind w:left="720"/>
+      <w:contextualSpacing/>
+    </w:pPr>
   </w:style>
 </w:styles>
 </file>

</xml_diff>